<commit_message>
updated use case diagram and some cases
</commit_message>
<xml_diff>
--- a/Documentation/SRS/SRS.docx
+++ b/Documentation/SRS/SRS.docx
@@ -322,6 +322,7 @@
           <w:lang w:val="en-GB"/>
         </w:rPr>
       </w:pPr>
+      <w:proofErr w:type="spellStart"/>
       <w:r>
         <w:rPr>
           <w:b/>
@@ -329,7 +330,97 @@
           <w:szCs w:val="32"/>
           <w:lang w:val="en-GB"/>
         </w:rPr>
-        <w:t>Albana Jaha, Dardana Jaha, Jan Eich, Renda Badar</w:t>
+        <w:t>Albana</w:t>
+      </w:r>
+      <w:proofErr w:type="spellEnd"/>
+      <w:r>
+        <w:rPr>
+          <w:b/>
+          <w:sz w:val="32"/>
+          <w:szCs w:val="32"/>
+          <w:lang w:val="en-GB"/>
+        </w:rPr>
+        <w:t xml:space="preserve"> </w:t>
+      </w:r>
+      <w:proofErr w:type="spellStart"/>
+      <w:r>
+        <w:rPr>
+          <w:b/>
+          <w:sz w:val="32"/>
+          <w:szCs w:val="32"/>
+          <w:lang w:val="en-GB"/>
+        </w:rPr>
+        <w:t>Jaha</w:t>
+      </w:r>
+      <w:proofErr w:type="spellEnd"/>
+      <w:r>
+        <w:rPr>
+          <w:b/>
+          <w:sz w:val="32"/>
+          <w:szCs w:val="32"/>
+          <w:lang w:val="en-GB"/>
+        </w:rPr>
+        <w:t xml:space="preserve">, </w:t>
+      </w:r>
+      <w:proofErr w:type="spellStart"/>
+      <w:r>
+        <w:rPr>
+          <w:b/>
+          <w:sz w:val="32"/>
+          <w:szCs w:val="32"/>
+          <w:lang w:val="en-GB"/>
+        </w:rPr>
+        <w:t>Dardana</w:t>
+      </w:r>
+      <w:proofErr w:type="spellEnd"/>
+      <w:r>
+        <w:rPr>
+          <w:b/>
+          <w:sz w:val="32"/>
+          <w:szCs w:val="32"/>
+          <w:lang w:val="en-GB"/>
+        </w:rPr>
+        <w:t xml:space="preserve"> </w:t>
+      </w:r>
+      <w:proofErr w:type="spellStart"/>
+      <w:r>
+        <w:rPr>
+          <w:b/>
+          <w:sz w:val="32"/>
+          <w:szCs w:val="32"/>
+          <w:lang w:val="en-GB"/>
+        </w:rPr>
+        <w:t>Jaha</w:t>
+      </w:r>
+      <w:proofErr w:type="spellEnd"/>
+      <w:r>
+        <w:rPr>
+          <w:b/>
+          <w:sz w:val="32"/>
+          <w:szCs w:val="32"/>
+          <w:lang w:val="en-GB"/>
+        </w:rPr>
+        <w:t xml:space="preserve">, Jan </w:t>
+      </w:r>
+      <w:proofErr w:type="spellStart"/>
+      <w:r>
+        <w:rPr>
+          <w:b/>
+          <w:sz w:val="32"/>
+          <w:szCs w:val="32"/>
+          <w:lang w:val="en-GB"/>
+        </w:rPr>
+        <w:t>Eich</w:t>
+      </w:r>
+      <w:proofErr w:type="spellEnd"/>
+      <w:r>
+        <w:rPr>
+          <w:b/>
+          <w:sz w:val="32"/>
+          <w:szCs w:val="32"/>
+          <w:lang w:val="en-GB"/>
+        </w:rPr>
+        <w:t>, Renda Badar</w:t>
       </w:r>
     </w:p>
     <w:p>
@@ -2253,7 +2344,15 @@
         <w:pStyle w:val="Style1"/>
       </w:pPr>
       <w:r>
-        <w:t>This Software Requirements Specification document for the animal transport project is relevant to us, the development team, and our customer Anitrans to create a common understanding of what requirements the system should meet in the end.</w:t>
+        <w:t xml:space="preserve">This Software Requirements Specification document for the animal transport project is relevant to us, the development team, and our customer </w:t>
+      </w:r>
+      <w:proofErr w:type="spellStart"/>
+      <w:r>
+        <w:t>Anitrans</w:t>
+      </w:r>
+      <w:proofErr w:type="spellEnd"/>
+      <w:r>
+        <w:t xml:space="preserve"> to create a common understanding of what requirements the system should meet in the end.</w:t>
       </w:r>
     </w:p>
     <w:p>
@@ -2285,11 +2384,16 @@
         <w:t>The</w:t>
       </w:r>
       <w:r>
-        <w:t xml:space="preserve"> company AniT</w:t>
+        <w:t xml:space="preserve"> company </w:t>
+      </w:r>
+      <w:proofErr w:type="spellStart"/>
+      <w:r>
+        <w:t>AniT</w:t>
       </w:r>
       <w:r>
         <w:t>rans</w:t>
       </w:r>
+      <w:proofErr w:type="spellEnd"/>
       <w:r>
         <w:t>.</w:t>
       </w:r>
@@ -2491,10 +2595,262 @@
     <w:p>
       <w:pPr>
         <w:rPr>
+          <w:highlight w:val="yellow"/>
+        </w:rPr>
+      </w:pPr>
+    </w:p>
+    <w:p>
+      <w:pPr>
+        <w:rPr>
+          <w:b/>
+          <w:highlight w:val="yellow"/>
+        </w:rPr>
+      </w:pPr>
+      <w:r>
+        <w:rPr>
+          <w:b/>
+          <w:highlight w:val="yellow"/>
+        </w:rPr>
+        <w:t>Notes to edit</w:t>
+      </w:r>
+    </w:p>
+    <w:p>
+      <w:pPr>
+        <w:rPr>
           <w:b/>
           <w:lang w:val="en-GB"/>
         </w:rPr>
       </w:pPr>
+      <w:proofErr w:type="spellStart"/>
+      <w:r>
+        <w:rPr>
+          <w:highlight w:val="yellow"/>
+        </w:rPr>
+        <w:t>Bei</w:t>
+      </w:r>
+      <w:proofErr w:type="spellEnd"/>
+      <w:r>
+        <w:rPr>
+          <w:highlight w:val="yellow"/>
+        </w:rPr>
+        <w:t xml:space="preserve"> view, edit und delete von trip</w:t>
+      </w:r>
+      <w:r>
+        <w:rPr>
+          <w:highlight w:val="yellow"/>
+        </w:rPr>
+        <w:t>s</w:t>
+      </w:r>
+      <w:r>
+        <w:rPr>
+          <w:highlight w:val="yellow"/>
+        </w:rPr>
+        <w:t xml:space="preserve"> alternative scenarios </w:t>
+      </w:r>
+      <w:proofErr w:type="spellStart"/>
+      <w:r>
+        <w:rPr>
+          <w:highlight w:val="yellow"/>
+        </w:rPr>
+        <w:t>machen</w:t>
+      </w:r>
+      <w:proofErr w:type="spellEnd"/>
+      <w:r>
+        <w:rPr>
+          <w:highlight w:val="yellow"/>
+        </w:rPr>
+        <w:t xml:space="preserve">, also </w:t>
+      </w:r>
+      <w:proofErr w:type="spellStart"/>
+      <w:r>
+        <w:rPr>
+          <w:highlight w:val="yellow"/>
+        </w:rPr>
+        <w:t>wenn</w:t>
+      </w:r>
+      <w:proofErr w:type="spellEnd"/>
+      <w:r>
+        <w:rPr>
+          <w:highlight w:val="yellow"/>
+        </w:rPr>
+        <w:t xml:space="preserve"> man trip </w:t>
+      </w:r>
+      <w:proofErr w:type="spellStart"/>
+      <w:r>
+        <w:rPr>
+          <w:highlight w:val="yellow"/>
+        </w:rPr>
+        <w:t>nicht</w:t>
+      </w:r>
+      <w:proofErr w:type="spellEnd"/>
+      <w:r>
+        <w:rPr>
+          <w:highlight w:val="yellow"/>
+        </w:rPr>
+        <w:t xml:space="preserve"> </w:t>
+      </w:r>
+      <w:proofErr w:type="spellStart"/>
+      <w:r>
+        <w:rPr>
+          <w:highlight w:val="yellow"/>
+        </w:rPr>
+        <w:t>selektiert</w:t>
+      </w:r>
+      <w:proofErr w:type="spellEnd"/>
+      <w:r>
+        <w:rPr>
+          <w:highlight w:val="yellow"/>
+        </w:rPr>
+        <w:t>. Was</w:t>
+      </w:r>
+      <w:bookmarkStart w:id="12" w:name="_GoBack"/>
+      <w:bookmarkEnd w:id="12"/>
+      <w:r>
+        <w:rPr>
+          <w:highlight w:val="yellow"/>
+        </w:rPr>
+        <w:t xml:space="preserve"> </w:t>
+      </w:r>
+      <w:proofErr w:type="spellStart"/>
+      <w:r>
+        <w:rPr>
+          <w:highlight w:val="yellow"/>
+        </w:rPr>
+        <w:t>geschieht</w:t>
+      </w:r>
+      <w:proofErr w:type="spellEnd"/>
+      <w:r>
+        <w:rPr>
+          <w:highlight w:val="yellow"/>
+        </w:rPr>
+        <w:t xml:space="preserve"> </w:t>
+      </w:r>
+      <w:proofErr w:type="spellStart"/>
+      <w:r>
+        <w:rPr>
+          <w:highlight w:val="yellow"/>
+        </w:rPr>
+        <w:t>bei</w:t>
+      </w:r>
+      <w:proofErr w:type="spellEnd"/>
+      <w:r>
+        <w:rPr>
+          <w:highlight w:val="yellow"/>
+        </w:rPr>
+        <w:t xml:space="preserve"> pop-up </w:t>
+      </w:r>
+      <w:proofErr w:type="spellStart"/>
+      <w:r>
+        <w:rPr>
+          <w:highlight w:val="yellow"/>
+        </w:rPr>
+        <w:t>wenn</w:t>
+      </w:r>
+      <w:proofErr w:type="spellEnd"/>
+      <w:r>
+        <w:rPr>
+          <w:highlight w:val="yellow"/>
+        </w:rPr>
+        <w:t xml:space="preserve"> </w:t>
+      </w:r>
+      <w:proofErr w:type="spellStart"/>
+      <w:r>
+        <w:rPr>
+          <w:highlight w:val="yellow"/>
+        </w:rPr>
+        <w:t>ich</w:t>
+      </w:r>
+      <w:proofErr w:type="spellEnd"/>
+      <w:r>
+        <w:rPr>
+          <w:highlight w:val="yellow"/>
+        </w:rPr>
+        <w:t xml:space="preserve"> auf no </w:t>
+      </w:r>
+      <w:proofErr w:type="spellStart"/>
+      <w:r>
+        <w:rPr>
+          <w:highlight w:val="yellow"/>
+        </w:rPr>
+        <w:t>oder</w:t>
+      </w:r>
+      <w:proofErr w:type="spellEnd"/>
+      <w:r>
+        <w:rPr>
+          <w:highlight w:val="yellow"/>
+        </w:rPr>
+        <w:t xml:space="preserve"> </w:t>
+      </w:r>
+      <w:proofErr w:type="spellStart"/>
+      <w:r>
+        <w:rPr>
+          <w:highlight w:val="yellow"/>
+        </w:rPr>
+        <w:t>einfach</w:t>
+      </w:r>
+      <w:proofErr w:type="spellEnd"/>
+      <w:r>
+        <w:rPr>
+          <w:highlight w:val="yellow"/>
+        </w:rPr>
+        <w:t xml:space="preserve"> das </w:t>
+      </w:r>
+      <w:proofErr w:type="spellStart"/>
+      <w:r>
+        <w:rPr>
+          <w:highlight w:val="yellow"/>
+        </w:rPr>
+        <w:t>fenster</w:t>
+      </w:r>
+      <w:proofErr w:type="spellEnd"/>
+      <w:r>
+        <w:rPr>
+          <w:highlight w:val="yellow"/>
+        </w:rPr>
+        <w:t xml:space="preserve"> </w:t>
+      </w:r>
+      <w:proofErr w:type="spellStart"/>
+      <w:r>
+        <w:rPr>
+          <w:highlight w:val="yellow"/>
+        </w:rPr>
+        <w:t>zu</w:t>
+      </w:r>
+      <w:proofErr w:type="spellEnd"/>
+      <w:r>
+        <w:rPr>
+          <w:highlight w:val="yellow"/>
+        </w:rPr>
+        <w:t xml:space="preserve"> </w:t>
+      </w:r>
+      <w:proofErr w:type="spellStart"/>
+      <w:r>
+        <w:rPr>
+          <w:highlight w:val="yellow"/>
+        </w:rPr>
+        <w:t>mache</w:t>
+      </w:r>
+      <w:proofErr w:type="spellEnd"/>
+      <w:r>
+        <w:rPr>
+          <w:highlight w:val="yellow"/>
+        </w:rPr>
+        <w:t xml:space="preserve">, </w:t>
+      </w:r>
+      <w:proofErr w:type="spellStart"/>
+      <w:r>
+        <w:rPr>
+          <w:highlight w:val="yellow"/>
+        </w:rPr>
+        <w:t>oder</w:t>
+      </w:r>
+      <w:proofErr w:type="spellEnd"/>
+      <w:r>
+        <w:rPr>
+          <w:highlight w:val="yellow"/>
+        </w:rPr>
+        <w:t xml:space="preserve"> cancel</w:t>
+      </w:r>
       <w:r>
         <w:br w:type="page"/>
       </w:r>
@@ -2503,8 +2859,8 @@
       <w:pPr>
         <w:pStyle w:val="Style3"/>
       </w:pPr>
-      <w:bookmarkStart w:id="12" w:name="_Toc495479576"/>
-      <w:bookmarkStart w:id="13" w:name="_Toc497895254"/>
+      <w:bookmarkStart w:id="13" w:name="_Toc495479576"/>
+      <w:bookmarkStart w:id="14" w:name="_Toc497895254"/>
       <w:r>
         <w:lastRenderedPageBreak/>
         <w:t xml:space="preserve">2. </w:t>
@@ -2512,8 +2868,8 @@
       <w:r>
         <w:t>Overall description</w:t>
       </w:r>
-      <w:bookmarkEnd w:id="12"/>
       <w:bookmarkEnd w:id="13"/>
+      <w:bookmarkEnd w:id="14"/>
     </w:p>
     <w:p>
       <w:pPr>
@@ -2524,8 +2880,8 @@
       <w:pPr>
         <w:pStyle w:val="Style2"/>
       </w:pPr>
-      <w:bookmarkStart w:id="14" w:name="_Toc495479577"/>
-      <w:bookmarkStart w:id="15" w:name="_Toc497895255"/>
+      <w:bookmarkStart w:id="15" w:name="_Toc495479577"/>
+      <w:bookmarkStart w:id="16" w:name="_Toc497895255"/>
       <w:r>
         <w:t xml:space="preserve">2.1 </w:t>
       </w:r>
@@ -2535,8 +2891,8 @@
       <w:r>
         <w:t xml:space="preserve"> diagram</w:t>
       </w:r>
-      <w:bookmarkEnd w:id="14"/>
       <w:bookmarkEnd w:id="15"/>
+      <w:bookmarkEnd w:id="16"/>
     </w:p>
     <w:p>
       <w:pPr>
@@ -2548,8 +2904,8 @@
           <w:lang w:val="en-US"/>
         </w:rPr>
         <w:drawing>
-          <wp:inline distT="0" distB="0" distL="0" distR="0" wp14:anchorId="1DD47CD2" wp14:editId="388106F9">
-            <wp:extent cx="6652240" cy="3295650"/>
+          <wp:inline distT="0" distB="0" distL="0" distR="0" wp14:anchorId="4EED8006" wp14:editId="58791EE3">
+            <wp:extent cx="5727700" cy="4147551"/>
             <wp:effectExtent l="0" t="0" r="0" b="0"/>
             <wp:docPr id="1" name="Picture 1"/>
             <wp:cNvGraphicFramePr>
@@ -2564,13 +2920,13 @@
                   </pic:nvPicPr>
                   <pic:blipFill rotWithShape="1">
                     <a:blip r:embed="rId7"/>
-                    <a:srcRect l="3987" t="17577" r="19301" b="11685"/>
+                    <a:srcRect l="3748" t="16869" r="14582" b="6720"/>
                     <a:stretch/>
                   </pic:blipFill>
                   <pic:spPr bwMode="auto">
                     <a:xfrm>
                       <a:off x="0" y="0"/>
-                      <a:ext cx="6660199" cy="3299593"/>
+                      <a:ext cx="5727700" cy="4147551"/>
                     </a:xfrm>
                     <a:prstGeom prst="rect">
                       <a:avLst/>
@@ -2605,24 +2961,24 @@
       <w:pPr>
         <w:pStyle w:val="Style2"/>
       </w:pPr>
-      <w:bookmarkStart w:id="16" w:name="_Toc495479578"/>
+      <w:bookmarkStart w:id="17" w:name="_Toc495479578"/>
     </w:p>
     <w:p>
       <w:pPr>
         <w:pStyle w:val="Style2"/>
       </w:pPr>
-      <w:bookmarkStart w:id="17" w:name="_Toc497895256"/>
+      <w:bookmarkStart w:id="18" w:name="_Toc497895256"/>
       <w:r>
         <w:t xml:space="preserve">2.2 </w:t>
       </w:r>
       <w:r>
         <w:t>Use case</w:t>
       </w:r>
-      <w:bookmarkEnd w:id="16"/>
+      <w:bookmarkEnd w:id="17"/>
       <w:r>
         <w:t>s</w:t>
       </w:r>
-      <w:bookmarkEnd w:id="17"/>
+      <w:bookmarkEnd w:id="18"/>
     </w:p>
     <w:p>
       <w:pPr>
@@ -2633,14 +2989,14 @@
       <w:pPr>
         <w:pStyle w:val="Style4"/>
       </w:pPr>
-      <w:bookmarkStart w:id="18" w:name="_Toc497895257"/>
+      <w:bookmarkStart w:id="19" w:name="_Toc497895257"/>
       <w:r>
         <w:t>2.2.1</w:t>
       </w:r>
       <w:r>
         <w:t xml:space="preserve"> Register as driver</w:t>
       </w:r>
-      <w:bookmarkEnd w:id="18"/>
+      <w:bookmarkEnd w:id="19"/>
     </w:p>
     <w:p>
       <w:pPr>
@@ -2800,6 +3156,7 @@
           <w:u w:val="single"/>
         </w:rPr>
       </w:pPr>
+      <w:proofErr w:type="spellStart"/>
       <w:r>
         <w:rPr>
           <w:b/>
@@ -2807,6 +3164,7 @@
         </w:rPr>
         <w:t>Postcondition</w:t>
       </w:r>
+      <w:proofErr w:type="spellEnd"/>
     </w:p>
     <w:p>
       <w:pPr>
@@ -2842,6 +3200,7 @@
           <w:b/>
           <w:u w:val="single"/>
         </w:rPr>
+        <w:lastRenderedPageBreak/>
         <w:t>Main scenario</w:t>
       </w:r>
     </w:p>
@@ -2897,7 +3256,6 @@
         </w:rPr>
       </w:pPr>
       <w:r>
-        <w:lastRenderedPageBreak/>
         <w:t>E-mail address</w:t>
       </w:r>
       <w:r>
@@ -2993,15 +3351,6 @@
         <w:t>1. The form isn’t filled out correctly (invalid input or blank fields)</w:t>
       </w:r>
       <w:r>
-        <w:t xml:space="preserve"> </w:t>
-      </w:r>
-      <w:r>
-        <w:rPr>
-          <w:highlight w:val="yellow"/>
-        </w:rPr>
-        <w:t>Password can be empty</w:t>
-      </w:r>
-      <w:r>
         <w:t>.</w:t>
       </w:r>
     </w:p>
@@ -3122,7 +3471,7 @@
       <w:pPr>
         <w:pStyle w:val="Style4"/>
       </w:pPr>
-      <w:bookmarkStart w:id="19" w:name="_Toc497895258"/>
+      <w:bookmarkStart w:id="20" w:name="_Toc497895258"/>
       <w:r>
         <w:t>2.2.2</w:t>
       </w:r>
@@ -3135,7 +3484,7 @@
       <w:r>
         <w:t xml:space="preserve"> logistician</w:t>
       </w:r>
-      <w:bookmarkEnd w:id="19"/>
+      <w:bookmarkEnd w:id="20"/>
     </w:p>
     <w:p>
       <w:pPr>
@@ -3310,6 +3659,7 @@
           <w:u w:val="single"/>
         </w:rPr>
       </w:pPr>
+      <w:proofErr w:type="spellStart"/>
       <w:r>
         <w:rPr>
           <w:b/>
@@ -3317,6 +3667,7 @@
         </w:rPr>
         <w:t>Postcondition</w:t>
       </w:r>
+      <w:proofErr w:type="spellEnd"/>
     </w:p>
     <w:p>
       <w:pPr>
@@ -3383,8 +3734,6 @@
       <w:r>
         <w:t xml:space="preserve">ll out the login data: </w:t>
       </w:r>
-      <w:bookmarkStart w:id="20" w:name="_GoBack"/>
-      <w:bookmarkEnd w:id="20"/>
       <w:r>
         <w:t>username</w:t>
       </w:r>
@@ -3395,7 +3744,15 @@
         <w:t xml:space="preserve"> and password</w:t>
       </w:r>
       <w:r>
-        <w:t>(anitrans)</w:t>
+        <w:t>(</w:t>
+      </w:r>
+      <w:proofErr w:type="spellStart"/>
+      <w:r>
+        <w:t>anitrans</w:t>
+      </w:r>
+      <w:proofErr w:type="spellEnd"/>
+      <w:r>
+        <w:t>)</w:t>
       </w:r>
       <w:r>
         <w:t>.</w:t>
@@ -3499,7 +3856,6 @@
         </w:rPr>
       </w:pPr>
       <w:r>
-        <w:lastRenderedPageBreak/>
         <w:t>The user gets notified that he filled out the form with an invalid username or password.</w:t>
       </w:r>
     </w:p>
@@ -3726,6 +4082,7 @@
           <w:u w:val="single"/>
         </w:rPr>
       </w:pPr>
+      <w:proofErr w:type="spellStart"/>
       <w:r>
         <w:rPr>
           <w:b/>
@@ -3733,6 +4090,7 @@
         </w:rPr>
         <w:t>Postcondition</w:t>
       </w:r>
+      <w:proofErr w:type="spellEnd"/>
     </w:p>
     <w:p>
       <w:pPr>
@@ -4036,6 +4394,7 @@
           <w:b/>
           <w:u w:val="single"/>
         </w:rPr>
+        <w:lastRenderedPageBreak/>
         <w:t>Trigger</w:t>
       </w:r>
     </w:p>
@@ -4061,32 +4420,23 @@
         <w:pStyle w:val="Style1"/>
         <w:rPr>
           <w:b/>
-        </w:rPr>
-      </w:pPr>
-    </w:p>
-    <w:p>
-      <w:pPr>
-        <w:pStyle w:val="Style1"/>
-        <w:rPr>
-          <w:b/>
-          <w:u w:val="single"/>
-        </w:rPr>
-      </w:pPr>
-    </w:p>
-    <w:p>
-      <w:pPr>
-        <w:pStyle w:val="Style1"/>
-        <w:rPr>
-          <w:b/>
-          <w:u w:val="single"/>
-        </w:rPr>
-      </w:pPr>
-      <w:r>
-        <w:rPr>
-          <w:b/>
-          <w:u w:val="single"/>
-        </w:rPr>
-        <w:lastRenderedPageBreak/>
+          <w:u w:val="single"/>
+        </w:rPr>
+      </w:pPr>
+    </w:p>
+    <w:p>
+      <w:pPr>
+        <w:pStyle w:val="Style1"/>
+        <w:rPr>
+          <w:b/>
+          <w:u w:val="single"/>
+        </w:rPr>
+      </w:pPr>
+      <w:r>
+        <w:rPr>
+          <w:b/>
+          <w:u w:val="single"/>
+        </w:rPr>
         <w:t>Precondition</w:t>
       </w:r>
     </w:p>
@@ -4110,26 +4460,19 @@
         <w:pStyle w:val="Style1"/>
         <w:rPr>
           <w:b/>
-        </w:rPr>
-      </w:pPr>
-    </w:p>
-    <w:p>
-      <w:pPr>
-        <w:pStyle w:val="Style1"/>
-        <w:rPr>
-          <w:b/>
-          <w:u w:val="single"/>
-        </w:rPr>
-      </w:pPr>
-    </w:p>
-    <w:p>
-      <w:pPr>
-        <w:pStyle w:val="Style1"/>
-        <w:rPr>
-          <w:b/>
-          <w:u w:val="single"/>
-        </w:rPr>
-      </w:pPr>
+          <w:u w:val="single"/>
+        </w:rPr>
+      </w:pPr>
+    </w:p>
+    <w:p>
+      <w:pPr>
+        <w:pStyle w:val="Style1"/>
+        <w:rPr>
+          <w:b/>
+          <w:u w:val="single"/>
+        </w:rPr>
+      </w:pPr>
+      <w:proofErr w:type="spellStart"/>
       <w:r>
         <w:rPr>
           <w:b/>
@@ -4137,6 +4480,7 @@
         </w:rPr>
         <w:t>Postcondition</w:t>
       </w:r>
+      <w:proofErr w:type="spellEnd"/>
     </w:p>
     <w:p>
       <w:pPr>
@@ -4411,7 +4755,13 @@
         <w:t>Date</w:t>
       </w:r>
       <w:r>
-        <w:t xml:space="preserve"> (optional)</w:t>
+        <w:t xml:space="preserve"> </w:t>
+      </w:r>
+      <w:r>
+        <w:t xml:space="preserve">and Time </w:t>
+      </w:r>
+      <w:r>
+        <w:t>(optional)</w:t>
       </w:r>
     </w:p>
     <w:p>
@@ -4423,68 +4773,6 @@
         </w:numPr>
         <w:rPr>
           <w:b/>
-          <w:highlight w:val="yellow"/>
-        </w:rPr>
-      </w:pPr>
-      <w:r>
-        <w:rPr>
-          <w:highlight w:val="yellow"/>
-        </w:rPr>
-        <w:t>Start time</w:t>
-      </w:r>
-      <w:r>
-        <w:rPr>
-          <w:highlight w:val="yellow"/>
-        </w:rPr>
-        <w:t xml:space="preserve"> (optional)</w:t>
-      </w:r>
-    </w:p>
-    <w:p>
-      <w:pPr>
-        <w:pStyle w:val="Style1"/>
-        <w:numPr>
-          <w:ilvl w:val="0"/>
-          <w:numId w:val="27"/>
-        </w:numPr>
-        <w:rPr>
-          <w:b/>
-          <w:highlight w:val="yellow"/>
-        </w:rPr>
-      </w:pPr>
-      <w:r>
-        <w:rPr>
-          <w:highlight w:val="yellow"/>
-        </w:rPr>
-        <w:t>Delivery time</w:t>
-      </w:r>
-      <w:r>
-        <w:rPr>
-          <w:highlight w:val="yellow"/>
-        </w:rPr>
-        <w:t xml:space="preserve"> (opti</w:t>
-      </w:r>
-      <w:r>
-        <w:rPr>
-          <w:highlight w:val="yellow"/>
-        </w:rPr>
-        <w:t>o</w:t>
-      </w:r>
-      <w:r>
-        <w:rPr>
-          <w:highlight w:val="yellow"/>
-        </w:rPr>
-        <w:t>nal)</w:t>
-      </w:r>
-    </w:p>
-    <w:p>
-      <w:pPr>
-        <w:pStyle w:val="Style1"/>
-        <w:numPr>
-          <w:ilvl w:val="0"/>
-          <w:numId w:val="27"/>
-        </w:numPr>
-        <w:rPr>
-          <w:b/>
         </w:rPr>
       </w:pPr>
       <w:r>
@@ -4671,10 +4959,18 @@
         <w:t>2</w:t>
       </w:r>
       <w:r>
-        <w:t>. The logistician clicks on the</w:t>
-      </w:r>
-      <w:r>
-        <w:t xml:space="preserve"> ”cancel” button.</w:t>
+        <w:t xml:space="preserve">. The logistician clicks on </w:t>
+      </w:r>
+      <w:proofErr w:type="gramStart"/>
+      <w:r>
+        <w:t>the</w:t>
+      </w:r>
+      <w:r>
+        <w:t xml:space="preserve"> ”cancel</w:t>
+      </w:r>
+      <w:proofErr w:type="gramEnd"/>
+      <w:r>
+        <w:t>” button.</w:t>
       </w:r>
     </w:p>
     <w:p>
@@ -4819,6 +5115,15 @@
           <w:u w:val="single"/>
         </w:rPr>
       </w:pPr>
+    </w:p>
+    <w:p>
+      <w:pPr>
+        <w:pStyle w:val="Style1"/>
+        <w:rPr>
+          <w:b/>
+          <w:u w:val="single"/>
+        </w:rPr>
+      </w:pPr>
       <w:r>
         <w:rPr>
           <w:b/>
@@ -4921,6 +5226,7 @@
           <w:u w:val="single"/>
         </w:rPr>
       </w:pPr>
+      <w:proofErr w:type="spellStart"/>
       <w:r>
         <w:rPr>
           <w:b/>
@@ -4928,6 +5234,7 @@
         </w:rPr>
         <w:t>Postcondition</w:t>
       </w:r>
+      <w:proofErr w:type="spellEnd"/>
     </w:p>
     <w:p>
       <w:pPr>
@@ -5255,7 +5562,15 @@
         <w:t>3</w:t>
       </w:r>
       <w:r>
-        <w:t>. The logistician clicks on the ”cancel” button.</w:t>
+        <w:t xml:space="preserve">. The logistician clicks on </w:t>
+      </w:r>
+      <w:proofErr w:type="gramStart"/>
+      <w:r>
+        <w:t>the ”cancel</w:t>
+      </w:r>
+      <w:proofErr w:type="gramEnd"/>
+      <w:r>
+        <w:t>” button.</w:t>
       </w:r>
     </w:p>
     <w:p>
@@ -5506,6 +5821,7 @@
           <w:u w:val="single"/>
         </w:rPr>
       </w:pPr>
+      <w:proofErr w:type="spellStart"/>
       <w:r>
         <w:rPr>
           <w:b/>
@@ -5513,6 +5829,7 @@
         </w:rPr>
         <w:t>Postcondition</w:t>
       </w:r>
+      <w:proofErr w:type="spellEnd"/>
     </w:p>
     <w:p>
       <w:pPr>
@@ -5569,9 +5886,6 @@
     <w:p>
       <w:pPr>
         <w:pStyle w:val="Style1"/>
-        <w:rPr>
-          <w:b/>
-        </w:rPr>
       </w:pPr>
       <w:r>
         <w:t>3</w:t>
@@ -5583,9 +5897,6 @@
     <w:p>
       <w:pPr>
         <w:pStyle w:val="Style1"/>
-        <w:rPr>
-          <w:b/>
-        </w:rPr>
       </w:pPr>
       <w:r>
         <w:t>4</w:t>
@@ -5603,18 +5914,9 @@
     <w:p>
       <w:pPr>
         <w:pStyle w:val="Style1"/>
-        <w:rPr>
-          <w:b/>
-        </w:rPr>
-      </w:pPr>
-      <w:r>
-        <w:t>5</w:t>
-      </w:r>
-      <w:r>
-        <w:t xml:space="preserve">. He </w:t>
-      </w:r>
-      <w:r>
-        <w:t>is asked to confirm this process.</w:t>
+      </w:pPr>
+      <w:r>
+        <w:t>5. A small window pops up, asking to confirm the process.</w:t>
       </w:r>
     </w:p>
     <w:p>
@@ -5827,6 +6129,7 @@
           <w:u w:val="single"/>
         </w:rPr>
       </w:pPr>
+      <w:proofErr w:type="spellStart"/>
       <w:r>
         <w:rPr>
           <w:b/>
@@ -5834,6 +6137,7 @@
         </w:rPr>
         <w:t>Postcondition</w:t>
       </w:r>
+      <w:proofErr w:type="spellEnd"/>
     </w:p>
     <w:p>
       <w:pPr>
@@ -6026,7 +6330,23 @@
         <w:pStyle w:val="Style4"/>
       </w:pPr>
       <w:bookmarkStart w:id="26" w:name="_Toc497895264"/>
-      <w:r>
+    </w:p>
+    <w:p>
+      <w:pPr>
+        <w:pStyle w:val="Style4"/>
+      </w:pPr>
+    </w:p>
+    <w:p>
+      <w:pPr>
+        <w:pStyle w:val="Style4"/>
+      </w:pPr>
+    </w:p>
+    <w:p>
+      <w:pPr>
+        <w:pStyle w:val="Style4"/>
+      </w:pPr>
+      <w:r>
+        <w:lastRenderedPageBreak/>
         <w:t>2</w:t>
       </w:r>
       <w:r>
@@ -6092,7 +6412,6 @@
           <w:b/>
           <w:u w:val="single"/>
         </w:rPr>
-        <w:lastRenderedPageBreak/>
         <w:t>Description</w:t>
       </w:r>
     </w:p>
@@ -6197,6 +6516,7 @@
           <w:u w:val="single"/>
         </w:rPr>
       </w:pPr>
+      <w:proofErr w:type="spellStart"/>
       <w:r>
         <w:rPr>
           <w:b/>
@@ -6204,6 +6524,7 @@
         </w:rPr>
         <w:t>Postcondition</w:t>
       </w:r>
+      <w:proofErr w:type="spellEnd"/>
     </w:p>
     <w:p>
       <w:pPr>
@@ -6305,9 +6626,12 @@
           <w:ilvl w:val="0"/>
           <w:numId w:val="40"/>
         </w:numPr>
-      </w:pPr>
-      <w:r>
-        <w:t>Expired state</w:t>
+        <w:rPr>
+          <w:b/>
+        </w:rPr>
+      </w:pPr>
+      <w:r>
+        <w:t xml:space="preserve">Successful state </w:t>
       </w:r>
     </w:p>
     <w:p>
@@ -6322,21 +6646,6 @@
         </w:rPr>
       </w:pPr>
       <w:r>
-        <w:t xml:space="preserve">Successful state </w:t>
-      </w:r>
-    </w:p>
-    <w:p>
-      <w:pPr>
-        <w:pStyle w:val="ListParagraph"/>
-        <w:numPr>
-          <w:ilvl w:val="0"/>
-          <w:numId w:val="40"/>
-        </w:numPr>
-        <w:rPr>
-          <w:b/>
-        </w:rPr>
-      </w:pPr>
-      <w:r>
         <w:t>Unsuccessful state</w:t>
       </w:r>
     </w:p>
@@ -6552,10 +6861,88 @@
         </w:rPr>
       </w:pPr>
       <w:r>
-        <w:t>There has to be an active trip going on</w:t>
-      </w:r>
-      <w:r>
-        <w:t xml:space="preserve"> or an existing successful one</w:t>
+        <w:t xml:space="preserve">There has to </w:t>
+      </w:r>
+      <w:r>
+        <w:t xml:space="preserve">be </w:t>
+      </w:r>
+      <w:r>
+        <w:t>at least one trip in one of the states.</w:t>
+      </w:r>
+    </w:p>
+    <w:p>
+      <w:pPr>
+        <w:pStyle w:val="Style1"/>
+        <w:rPr>
+          <w:b/>
+        </w:rPr>
+      </w:pPr>
+    </w:p>
+    <w:p>
+      <w:pPr>
+        <w:pStyle w:val="Style1"/>
+        <w:rPr>
+          <w:b/>
+          <w:u w:val="single"/>
+        </w:rPr>
+      </w:pPr>
+      <w:proofErr w:type="spellStart"/>
+      <w:r>
+        <w:rPr>
+          <w:b/>
+          <w:u w:val="single"/>
+        </w:rPr>
+        <w:t>Postcondition</w:t>
+      </w:r>
+      <w:proofErr w:type="spellEnd"/>
+    </w:p>
+    <w:p>
+      <w:pPr>
+        <w:pStyle w:val="Style1"/>
+        <w:rPr>
+          <w:b/>
+        </w:rPr>
+      </w:pPr>
+      <w:r>
+        <w:t>None</w:t>
+      </w:r>
+    </w:p>
+    <w:p>
+      <w:pPr>
+        <w:pStyle w:val="Style1"/>
+        <w:rPr>
+          <w:b/>
+        </w:rPr>
+      </w:pPr>
+    </w:p>
+    <w:p>
+      <w:pPr>
+        <w:pStyle w:val="Style1"/>
+        <w:rPr>
+          <w:b/>
+          <w:u w:val="single"/>
+        </w:rPr>
+      </w:pPr>
+      <w:r>
+        <w:rPr>
+          <w:b/>
+          <w:u w:val="single"/>
+        </w:rPr>
+        <w:t>Main scenario</w:t>
+      </w:r>
+    </w:p>
+    <w:p>
+      <w:pPr>
+        <w:pStyle w:val="Style1"/>
+      </w:pPr>
+      <w:r>
+        <w:t>1. The log</w:t>
+      </w:r>
+      <w:r>
+        <w:t>is</w:t>
+      </w:r>
+      <w:r>
+        <w:t>tician logs into his account</w:t>
       </w:r>
       <w:r>
         <w:t>.</w:t>
@@ -6564,183 +6951,86 @@
     <w:p>
       <w:pPr>
         <w:pStyle w:val="Style1"/>
-        <w:rPr>
-          <w:b/>
-        </w:rPr>
-      </w:pPr>
-    </w:p>
-    <w:p>
-      <w:pPr>
-        <w:pStyle w:val="Style1"/>
-        <w:rPr>
-          <w:b/>
-          <w:u w:val="single"/>
-        </w:rPr>
-      </w:pPr>
-      <w:r>
-        <w:rPr>
-          <w:b/>
-          <w:u w:val="single"/>
-        </w:rPr>
-        <w:t>Postcondition</w:t>
-      </w:r>
-    </w:p>
-    <w:p>
-      <w:pPr>
-        <w:pStyle w:val="Style1"/>
-        <w:rPr>
-          <w:b/>
-        </w:rPr>
-      </w:pPr>
-      <w:r>
+      </w:pPr>
+      <w:r>
+        <w:t xml:space="preserve">2. He chooses the state </w:t>
+      </w:r>
+      <w:r>
+        <w:t>where the trip is he wants to view.</w:t>
+      </w:r>
+    </w:p>
+    <w:p>
+      <w:pPr>
+        <w:pStyle w:val="Style1"/>
+      </w:pPr>
+      <w:r>
+        <w:lastRenderedPageBreak/>
+        <w:t>3. He then can select the desired trip.</w:t>
+      </w:r>
+    </w:p>
+    <w:p>
+      <w:pPr>
+        <w:pStyle w:val="Style1"/>
+      </w:pPr>
+      <w:r>
+        <w:t>3. He clicks on the button “view”.</w:t>
+      </w:r>
+    </w:p>
+    <w:p>
+      <w:pPr>
+        <w:pStyle w:val="Style1"/>
+      </w:pPr>
+      <w:r>
+        <w:t>4. The logistician will be redirected to the page with a detailed description of the selected trip.</w:t>
+      </w:r>
+    </w:p>
+    <w:p>
+      <w:pPr>
+        <w:pStyle w:val="Style1"/>
+      </w:pPr>
+      <w:r>
+        <w:t>5. He then clicks on the “back” button to return to the page with the overview of the trips.</w:t>
+      </w:r>
+    </w:p>
+    <w:p>
+      <w:pPr>
+        <w:pStyle w:val="Style1"/>
+        <w:rPr>
+          <w:b/>
+        </w:rPr>
+      </w:pPr>
+    </w:p>
+    <w:p>
+      <w:pPr>
+        <w:pStyle w:val="Style1"/>
+        <w:rPr>
+          <w:b/>
+          <w:u w:val="single"/>
+        </w:rPr>
+      </w:pPr>
+      <w:r>
+        <w:rPr>
+          <w:b/>
+          <w:u w:val="single"/>
+        </w:rPr>
+        <w:t>Alternative scenario</w:t>
+      </w:r>
+    </w:p>
+    <w:p>
+      <w:pPr>
+        <w:pStyle w:val="Style1"/>
+        <w:rPr>
+          <w:b/>
+        </w:rPr>
+      </w:pPr>
+      <w:r>
+        <w:rPr>
+          <w:highlight w:val="yellow"/>
+        </w:rPr>
         <w:t>None</w:t>
       </w:r>
-    </w:p>
-    <w:p>
-      <w:pPr>
-        <w:pStyle w:val="Style1"/>
-        <w:rPr>
-          <w:b/>
-        </w:rPr>
-      </w:pPr>
-    </w:p>
-    <w:p>
-      <w:pPr>
-        <w:pStyle w:val="Style1"/>
-        <w:rPr>
-          <w:b/>
-          <w:u w:val="single"/>
-        </w:rPr>
-      </w:pPr>
-      <w:r>
-        <w:rPr>
-          <w:b/>
-          <w:u w:val="single"/>
-        </w:rPr>
-        <w:t>Main scenario</w:t>
-      </w:r>
-    </w:p>
-    <w:p>
-      <w:pPr>
-        <w:pStyle w:val="Style1"/>
-      </w:pPr>
-      <w:r>
-        <w:t>1. The log</w:t>
-      </w:r>
-      <w:r>
-        <w:t>is</w:t>
-      </w:r>
-      <w:r>
-        <w:t>tician logs into his account</w:t>
-      </w:r>
-      <w:r>
-        <w:t>.</w:t>
-      </w:r>
-    </w:p>
-    <w:p>
-      <w:pPr>
-        <w:pStyle w:val="Style1"/>
-      </w:pPr>
-      <w:r>
-        <w:t>2. He chooses</w:t>
-      </w:r>
-      <w:r>
-        <w:t xml:space="preserve"> the state “active trips”</w:t>
-      </w:r>
-      <w:r>
-        <w:t xml:space="preserve"> or </w:t>
-      </w:r>
-      <w:r>
-        <w:t>“</w:t>
-      </w:r>
-      <w:r>
-        <w:t>successfu</w:t>
-      </w:r>
-      <w:r>
-        <w:t>l trip”</w:t>
-      </w:r>
-      <w:r>
-        <w:t>.</w:t>
-      </w:r>
-    </w:p>
-    <w:p>
-      <w:pPr>
-        <w:pStyle w:val="Style1"/>
-      </w:pPr>
-      <w:r>
-        <w:t>3. He then can select the</w:t>
-      </w:r>
-      <w:r>
-        <w:t xml:space="preserve"> trip</w:t>
-      </w:r>
-      <w:r>
-        <w:t xml:space="preserve"> he wants to </w:t>
-      </w:r>
-      <w:r>
-        <w:t>view</w:t>
-      </w:r>
-      <w:r>
-        <w:t>.</w:t>
-      </w:r>
-    </w:p>
-    <w:p>
-      <w:pPr>
-        <w:pStyle w:val="Style1"/>
-      </w:pPr>
-      <w:r>
-        <w:t>3. He clicks on the button “view”.</w:t>
-      </w:r>
-    </w:p>
-    <w:p>
-      <w:pPr>
-        <w:pStyle w:val="Style1"/>
-      </w:pPr>
-      <w:r>
-        <w:lastRenderedPageBreak/>
-        <w:t>4. The logistician will be redirected to the page with a detailed description of the selected trip.</w:t>
-      </w:r>
-    </w:p>
-    <w:p>
-      <w:pPr>
-        <w:pStyle w:val="Style1"/>
-      </w:pPr>
-      <w:r>
-        <w:t>5. He then clicks on the “back” button to return to the page with the overview of the trips.</w:t>
-      </w:r>
-    </w:p>
-    <w:p>
-      <w:pPr>
-        <w:pStyle w:val="Style1"/>
-        <w:rPr>
-          <w:b/>
-        </w:rPr>
-      </w:pPr>
-    </w:p>
-    <w:p>
-      <w:pPr>
-        <w:pStyle w:val="Style1"/>
-        <w:rPr>
-          <w:b/>
-          <w:u w:val="single"/>
-        </w:rPr>
-      </w:pPr>
-      <w:r>
-        <w:rPr>
-          <w:b/>
-          <w:u w:val="single"/>
-        </w:rPr>
-        <w:t>Alternative scenario</w:t>
-      </w:r>
-    </w:p>
-    <w:p>
-      <w:pPr>
-        <w:pStyle w:val="Style1"/>
-        <w:rPr>
-          <w:b/>
-        </w:rPr>
-      </w:pPr>
-      <w:r>
-        <w:t>None</w:t>
+      <w:r>
+        <w:t xml:space="preserve"> </w:t>
       </w:r>
     </w:p>
     <w:p>
@@ -6933,6 +7223,7 @@
           <w:u w:val="single"/>
         </w:rPr>
       </w:pPr>
+      <w:proofErr w:type="spellStart"/>
       <w:r>
         <w:rPr>
           <w:b/>
@@ -6940,6 +7231,7 @@
         </w:rPr>
         <w:t>Postcondition</w:t>
       </w:r>
+      <w:proofErr w:type="spellEnd"/>
     </w:p>
     <w:p>
       <w:pPr>
@@ -6995,10 +7287,7 @@
         <w:pStyle w:val="Style1"/>
       </w:pPr>
       <w:r>
-        <w:t xml:space="preserve">2. He chooses the state </w:t>
-      </w:r>
-      <w:r>
-        <w:t>in which the trip is listed.</w:t>
+        <w:t>2. He chooses the state in which the trip is listed.</w:t>
       </w:r>
     </w:p>
     <w:p>
@@ -7074,6 +7363,9 @@
         </w:rPr>
       </w:pPr>
       <w:r>
+        <w:rPr>
+          <w:highlight w:val="yellow"/>
+        </w:rPr>
         <w:t>None</w:t>
       </w:r>
     </w:p>
@@ -7181,11 +7473,21 @@
           <w:u w:val="single"/>
         </w:rPr>
       </w:pPr>
-      <w:r>
-        <w:rPr>
-          <w:b/>
-          <w:u w:val="single"/>
-        </w:rPr>
+    </w:p>
+    <w:p>
+      <w:pPr>
+        <w:pStyle w:val="Style1"/>
+        <w:rPr>
+          <w:b/>
+          <w:u w:val="single"/>
+        </w:rPr>
+      </w:pPr>
+      <w:r>
+        <w:rPr>
+          <w:b/>
+          <w:u w:val="single"/>
+        </w:rPr>
+        <w:lastRenderedPageBreak/>
         <w:t>Trigger</w:t>
       </w:r>
     </w:p>
@@ -7240,7 +7542,6 @@
           <w:b/>
           <w:u w:val="single"/>
         </w:rPr>
-        <w:lastRenderedPageBreak/>
         <w:t>Precondition</w:t>
       </w:r>
     </w:p>
@@ -7299,6 +7600,7 @@
           <w:u w:val="single"/>
         </w:rPr>
       </w:pPr>
+      <w:proofErr w:type="spellStart"/>
       <w:r>
         <w:rPr>
           <w:b/>
@@ -7306,6 +7608,7 @@
         </w:rPr>
         <w:t>Postcondition</w:t>
       </w:r>
+      <w:proofErr w:type="spellEnd"/>
     </w:p>
     <w:p>
       <w:pPr>
@@ -7680,6 +7983,7 @@
           <w:u w:val="single"/>
         </w:rPr>
       </w:pPr>
+      <w:proofErr w:type="spellStart"/>
       <w:r>
         <w:rPr>
           <w:b/>
@@ -7687,6 +7991,7 @@
         </w:rPr>
         <w:t>Postcondition</w:t>
       </w:r>
+      <w:proofErr w:type="spellEnd"/>
     </w:p>
     <w:p>
       <w:pPr>
@@ -7738,13 +8043,7 @@
         <w:pStyle w:val="Style1"/>
       </w:pPr>
       <w:r>
-        <w:t xml:space="preserve">1. The </w:t>
-      </w:r>
-      <w:r>
-        <w:t>logistician/driver</w:t>
-      </w:r>
-      <w:r>
-        <w:t xml:space="preserve"> logs into his account.</w:t>
+        <w:t>1. The logistician/driver logs into his account.</w:t>
       </w:r>
     </w:p>
     <w:p>
@@ -7829,30 +8128,12 @@
     </w:p>
     <w:p>
       <w:pPr>
-        <w:pStyle w:val="Style1"/>
-      </w:pPr>
-    </w:p>
-    <w:p>
-      <w:pPr>
         <w:pStyle w:val="Style4"/>
       </w:pPr>
-    </w:p>
-    <w:p>
-      <w:pPr>
-        <w:pStyle w:val="Style4"/>
-      </w:pPr>
-    </w:p>
-    <w:p>
-      <w:pPr>
-        <w:pStyle w:val="Style4"/>
-      </w:pPr>
       <w:bookmarkStart w:id="31" w:name="_Toc497895269"/>
       <w:r>
         <w:lastRenderedPageBreak/>
-        <w:t>2.2.13</w:t>
-      </w:r>
-      <w:r>
-        <w:t xml:space="preserve"> </w:t>
+        <w:t xml:space="preserve">2.2.13 </w:t>
       </w:r>
       <w:r>
         <w:t>View drivers</w:t>
@@ -8017,6 +8298,7 @@
           <w:u w:val="single"/>
         </w:rPr>
       </w:pPr>
+      <w:proofErr w:type="spellStart"/>
       <w:r>
         <w:rPr>
           <w:b/>
@@ -8024,6 +8306,7 @@
         </w:rPr>
         <w:t>Postcondition</w:t>
       </w:r>
+      <w:proofErr w:type="spellEnd"/>
     </w:p>
     <w:p>
       <w:pPr>
@@ -8177,19 +8460,13 @@
         <w:t>2.2.14</w:t>
       </w:r>
       <w:r>
-        <w:t xml:space="preserve"> </w:t>
-      </w:r>
-      <w:r>
-        <w:t>Fire</w:t>
+        <w:t xml:space="preserve"> Fire</w:t>
       </w:r>
       <w:r>
         <w:t xml:space="preserve"> a</w:t>
       </w:r>
       <w:r>
-        <w:t xml:space="preserve"> d</w:t>
-      </w:r>
-      <w:r>
-        <w:t>river</w:t>
+        <w:t xml:space="preserve"> driver</w:t>
       </w:r>
       <w:bookmarkEnd w:id="32"/>
     </w:p>
@@ -8252,13 +8529,7 @@
         </w:rPr>
       </w:pPr>
       <w:r>
-        <w:t xml:space="preserve">The logistician wants to </w:t>
-      </w:r>
-      <w:r>
-        <w:t>let go of a driver</w:t>
-      </w:r>
-      <w:r>
-        <w:t>.</w:t>
+        <w:t>The logistician wants to let go of a driver.</w:t>
       </w:r>
     </w:p>
     <w:p>
@@ -8293,25 +8564,7 @@
         </w:rPr>
       </w:pPr>
       <w:r>
-        <w:t>The logistician clicks on</w:t>
-      </w:r>
-      <w:r>
-        <w:t xml:space="preserve"> the</w:t>
-      </w:r>
-      <w:r>
-        <w:t xml:space="preserve"> “</w:t>
-      </w:r>
-      <w:r>
-        <w:t>fire</w:t>
-      </w:r>
-      <w:r>
-        <w:t>”</w:t>
-      </w:r>
-      <w:r>
-        <w:t xml:space="preserve"> button</w:t>
-      </w:r>
-      <w:r>
-        <w:t>.</w:t>
+        <w:t>The logistician clicks on the “fire” button.</w:t>
       </w:r>
     </w:p>
     <w:p>
@@ -8384,6 +8637,7 @@
           <w:u w:val="single"/>
         </w:rPr>
       </w:pPr>
+      <w:proofErr w:type="spellStart"/>
       <w:r>
         <w:rPr>
           <w:b/>
@@ -8391,6 +8645,7 @@
         </w:rPr>
         <w:t>Postcondition</w:t>
       </w:r>
+      <w:proofErr w:type="spellEnd"/>
     </w:p>
     <w:p>
       <w:pPr>
@@ -8534,18 +8789,15 @@
       <w:pPr>
         <w:pStyle w:val="Style4"/>
       </w:pPr>
-      <w:bookmarkStart w:id="33" w:name="_Toc495479579"/>
-      <w:bookmarkStart w:id="34" w:name="_Toc497895271"/>
+      <w:bookmarkStart w:id="33" w:name="_Toc497895271"/>
+      <w:bookmarkStart w:id="34" w:name="_Toc495479579"/>
       <w:r>
         <w:t>2.2.15</w:t>
       </w:r>
       <w:r>
-        <w:t xml:space="preserve"> View </w:t>
-      </w:r>
-      <w:r>
-        <w:t>vehicles</w:t>
-      </w:r>
-      <w:bookmarkEnd w:id="34"/>
+        <w:t xml:space="preserve"> View vehicles</w:t>
+      </w:r>
+      <w:bookmarkEnd w:id="33"/>
     </w:p>
     <w:p>
       <w:pPr>
@@ -8606,10 +8858,7 @@
         </w:rPr>
       </w:pPr>
       <w:r>
-        <w:t xml:space="preserve">The logistician wants to see a list of </w:t>
-      </w:r>
-      <w:r>
-        <w:t>vehicl</w:t>
+        <w:t>The logistician wants to see a list of vehicl</w:t>
       </w:r>
       <w:r>
         <w:t>e</w:t>
@@ -8714,6 +8963,7 @@
           <w:u w:val="single"/>
         </w:rPr>
       </w:pPr>
+      <w:proofErr w:type="spellStart"/>
       <w:r>
         <w:rPr>
           <w:b/>
@@ -8721,6 +8971,7 @@
         </w:rPr>
         <w:t>Postcondition</w:t>
       </w:r>
+      <w:proofErr w:type="spellEnd"/>
     </w:p>
     <w:p>
       <w:pPr>
@@ -8897,7 +9148,7 @@
         <w:lastRenderedPageBreak/>
         <w:t>3. Specific requirements</w:t>
       </w:r>
-      <w:bookmarkEnd w:id="33"/>
+      <w:bookmarkEnd w:id="34"/>
       <w:bookmarkEnd w:id="35"/>
     </w:p>
     <w:p>
@@ -9192,7 +9443,7 @@
         <w:rStyle w:val="PageNumber"/>
         <w:noProof/>
       </w:rPr>
-      <w:t>6</w:t>
+      <w:t>4</w:t>
     </w:r>
     <w:r>
       <w:rPr>

</xml_diff>

<commit_message>
minor changes to SRS
</commit_message>
<xml_diff>
--- a/Documentation/SRS/SRS.docx
+++ b/Documentation/SRS/SRS.docx
@@ -1,6 +1,6 @@
 
 <file path=word/document.xml><?xml version="1.0" encoding="utf-8"?>
-<w:document xmlns:wpc="http://schemas.microsoft.com/office/word/2010/wordprocessingCanvas" xmlns:mo="http://schemas.microsoft.com/office/mac/office/2008/main" xmlns:mc="http://schemas.openxmlformats.org/markup-compatibility/2006" xmlns:mv="urn:schemas-microsoft-com:mac:vml" xmlns:o="urn:schemas-microsoft-com:office:office" xmlns:r="http://schemas.openxmlformats.org/officeDocument/2006/relationships" xmlns:m="http://schemas.openxmlformats.org/officeDocument/2006/math" xmlns:v="urn:schemas-microsoft-com:vml" xmlns:wp14="http://schemas.microsoft.com/office/word/2010/wordprocessingDrawing" xmlns:wp="http://schemas.openxmlformats.org/drawingml/2006/wordprocessingDrawing" xmlns:w10="urn:schemas-microsoft-com:office:word" xmlns:w="http://schemas.openxmlformats.org/wordprocessingml/2006/main" xmlns:w14="http://schemas.microsoft.com/office/word/2010/wordml" xmlns:w15="http://schemas.microsoft.com/office/word/2012/wordml" xmlns:wpg="http://schemas.microsoft.com/office/word/2010/wordprocessingGroup" xmlns:wpi="http://schemas.microsoft.com/office/word/2010/wordprocessingInk" xmlns:wne="http://schemas.microsoft.com/office/word/2006/wordml" xmlns:wps="http://schemas.microsoft.com/office/word/2010/wordprocessingShape" mc:Ignorable="w14 w15 wp14">
+<w:document xmlns:wpc="http://schemas.microsoft.com/office/word/2010/wordprocessingCanvas" xmlns:mc="http://schemas.openxmlformats.org/markup-compatibility/2006" xmlns:o="urn:schemas-microsoft-com:office:office" xmlns:r="http://schemas.openxmlformats.org/officeDocument/2006/relationships" xmlns:m="http://schemas.openxmlformats.org/officeDocument/2006/math" xmlns:v="urn:schemas-microsoft-com:vml" xmlns:wp14="http://schemas.microsoft.com/office/word/2010/wordprocessingDrawing" xmlns:wp="http://schemas.openxmlformats.org/drawingml/2006/wordprocessingDrawing" xmlns:w10="urn:schemas-microsoft-com:office:word" xmlns:w="http://schemas.openxmlformats.org/wordprocessingml/2006/main" xmlns:w14="http://schemas.microsoft.com/office/word/2010/wordml" xmlns:w15="http://schemas.microsoft.com/office/word/2012/wordml" xmlns:wpg="http://schemas.microsoft.com/office/word/2010/wordprocessingGroup" xmlns:wpi="http://schemas.microsoft.com/office/word/2010/wordprocessingInk" xmlns:wne="http://schemas.microsoft.com/office/word/2006/wordml" xmlns:wps="http://schemas.microsoft.com/office/word/2010/wordprocessingShape" mc:Ignorable="w14 w15 wp14">
   <w:body>
     <w:p>
       <w:pPr>
@@ -386,7 +386,7 @@
     <w:bookmarkStart w:id="1" w:name="_Toc498897501"/>
     <w:p>
       <w:pPr>
-        <w:pStyle w:val="TOC1"/>
+        <w:pStyle w:val="Verzeichnis1"/>
         <w:tabs>
           <w:tab w:val="right" w:leader="dot" w:pos="9010"/>
         </w:tabs>
@@ -459,7 +459,7 @@
     </w:p>
     <w:p>
       <w:pPr>
-        <w:pStyle w:val="TOC2"/>
+        <w:pStyle w:val="Verzeichnis2"/>
         <w:rPr>
           <w:rFonts w:eastAsiaTheme="minorEastAsia"/>
           <w:smallCaps w:val="0"/>
@@ -534,7 +534,7 @@
     </w:p>
     <w:p>
       <w:pPr>
-        <w:pStyle w:val="TOC2"/>
+        <w:pStyle w:val="Verzeichnis2"/>
         <w:rPr>
           <w:rFonts w:eastAsiaTheme="minorEastAsia"/>
           <w:smallCaps w:val="0"/>
@@ -609,7 +609,7 @@
     </w:p>
     <w:p>
       <w:pPr>
-        <w:pStyle w:val="TOC2"/>
+        <w:pStyle w:val="Verzeichnis2"/>
         <w:rPr>
           <w:rFonts w:eastAsiaTheme="minorEastAsia"/>
           <w:smallCaps w:val="0"/>
@@ -684,7 +684,7 @@
     </w:p>
     <w:p>
       <w:pPr>
-        <w:pStyle w:val="TOC2"/>
+        <w:pStyle w:val="Verzeichnis2"/>
         <w:rPr>
           <w:rFonts w:eastAsiaTheme="minorEastAsia"/>
           <w:smallCaps w:val="0"/>
@@ -759,7 +759,7 @@
     </w:p>
     <w:p>
       <w:pPr>
-        <w:pStyle w:val="TOC1"/>
+        <w:pStyle w:val="Verzeichnis1"/>
         <w:tabs>
           <w:tab w:val="right" w:leader="dot" w:pos="9010"/>
         </w:tabs>
@@ -823,7 +823,7 @@
     </w:p>
     <w:p>
       <w:pPr>
-        <w:pStyle w:val="TOC2"/>
+        <w:pStyle w:val="Verzeichnis2"/>
         <w:rPr>
           <w:rFonts w:eastAsiaTheme="minorEastAsia"/>
           <w:smallCaps w:val="0"/>
@@ -882,7 +882,7 @@
     </w:p>
     <w:p>
       <w:pPr>
-        <w:pStyle w:val="TOC2"/>
+        <w:pStyle w:val="Verzeichnis2"/>
         <w:rPr>
           <w:rFonts w:eastAsiaTheme="minorEastAsia"/>
           <w:smallCaps w:val="0"/>
@@ -941,7 +941,7 @@
     </w:p>
     <w:p>
       <w:pPr>
-        <w:pStyle w:val="TOC3"/>
+        <w:pStyle w:val="Verzeichnis3"/>
         <w:rPr>
           <w:rFonts w:eastAsiaTheme="minorEastAsia"/>
           <w:i w:val="0"/>
@@ -1001,7 +1001,7 @@
     </w:p>
     <w:p>
       <w:pPr>
-        <w:pStyle w:val="TOC3"/>
+        <w:pStyle w:val="Verzeichnis3"/>
         <w:rPr>
           <w:rFonts w:eastAsiaTheme="minorEastAsia"/>
           <w:i w:val="0"/>
@@ -1061,7 +1061,7 @@
     </w:p>
     <w:p>
       <w:pPr>
-        <w:pStyle w:val="TOC3"/>
+        <w:pStyle w:val="Verzeichnis3"/>
         <w:rPr>
           <w:rFonts w:eastAsiaTheme="minorEastAsia"/>
           <w:i w:val="0"/>
@@ -1121,7 +1121,7 @@
     </w:p>
     <w:p>
       <w:pPr>
-        <w:pStyle w:val="TOC3"/>
+        <w:pStyle w:val="Verzeichnis3"/>
         <w:rPr>
           <w:rFonts w:eastAsiaTheme="minorEastAsia"/>
           <w:i w:val="0"/>
@@ -1181,7 +1181,7 @@
     </w:p>
     <w:p>
       <w:pPr>
-        <w:pStyle w:val="TOC3"/>
+        <w:pStyle w:val="Verzeichnis3"/>
         <w:rPr>
           <w:rFonts w:eastAsiaTheme="minorEastAsia"/>
           <w:i w:val="0"/>
@@ -1241,7 +1241,7 @@
     </w:p>
     <w:p>
       <w:pPr>
-        <w:pStyle w:val="TOC3"/>
+        <w:pStyle w:val="Verzeichnis3"/>
         <w:rPr>
           <w:rFonts w:eastAsiaTheme="minorEastAsia"/>
           <w:i w:val="0"/>
@@ -1301,7 +1301,7 @@
     </w:p>
     <w:p>
       <w:pPr>
-        <w:pStyle w:val="TOC3"/>
+        <w:pStyle w:val="Verzeichnis3"/>
         <w:rPr>
           <w:rFonts w:eastAsiaTheme="minorEastAsia"/>
           <w:i w:val="0"/>
@@ -1361,7 +1361,7 @@
     </w:p>
     <w:p>
       <w:pPr>
-        <w:pStyle w:val="TOC3"/>
+        <w:pStyle w:val="Verzeichnis3"/>
         <w:rPr>
           <w:rFonts w:eastAsiaTheme="minorEastAsia"/>
           <w:i w:val="0"/>
@@ -1421,7 +1421,7 @@
     </w:p>
     <w:p>
       <w:pPr>
-        <w:pStyle w:val="TOC3"/>
+        <w:pStyle w:val="Verzeichnis3"/>
         <w:rPr>
           <w:rFonts w:eastAsiaTheme="minorEastAsia"/>
           <w:i w:val="0"/>
@@ -1481,7 +1481,7 @@
     </w:p>
     <w:p>
       <w:pPr>
-        <w:pStyle w:val="TOC3"/>
+        <w:pStyle w:val="Verzeichnis3"/>
         <w:rPr>
           <w:rFonts w:eastAsiaTheme="minorEastAsia"/>
           <w:i w:val="0"/>
@@ -1541,7 +1541,7 @@
     </w:p>
     <w:p>
       <w:pPr>
-        <w:pStyle w:val="TOC3"/>
+        <w:pStyle w:val="Verzeichnis3"/>
         <w:rPr>
           <w:rFonts w:eastAsiaTheme="minorEastAsia"/>
           <w:i w:val="0"/>
@@ -1601,7 +1601,7 @@
     </w:p>
     <w:p>
       <w:pPr>
-        <w:pStyle w:val="TOC3"/>
+        <w:pStyle w:val="Verzeichnis3"/>
         <w:rPr>
           <w:rFonts w:eastAsiaTheme="minorEastAsia"/>
           <w:i w:val="0"/>
@@ -1661,7 +1661,7 @@
     </w:p>
     <w:p>
       <w:pPr>
-        <w:pStyle w:val="TOC3"/>
+        <w:pStyle w:val="Verzeichnis3"/>
         <w:rPr>
           <w:rFonts w:eastAsiaTheme="minorEastAsia"/>
           <w:i w:val="0"/>
@@ -1721,7 +1721,7 @@
     </w:p>
     <w:p>
       <w:pPr>
-        <w:pStyle w:val="TOC3"/>
+        <w:pStyle w:val="Verzeichnis3"/>
         <w:rPr>
           <w:rFonts w:eastAsiaTheme="minorEastAsia"/>
           <w:i w:val="0"/>
@@ -1781,7 +1781,7 @@
     </w:p>
     <w:p>
       <w:pPr>
-        <w:pStyle w:val="TOC3"/>
+        <w:pStyle w:val="Verzeichnis3"/>
         <w:rPr>
           <w:rFonts w:eastAsiaTheme="minorEastAsia"/>
           <w:i w:val="0"/>
@@ -1841,7 +1841,7 @@
     </w:p>
     <w:p>
       <w:pPr>
-        <w:pStyle w:val="TOC3"/>
+        <w:pStyle w:val="Verzeichnis3"/>
         <w:rPr>
           <w:rFonts w:eastAsiaTheme="minorEastAsia"/>
           <w:i w:val="0"/>
@@ -1901,7 +1901,7 @@
     </w:p>
     <w:p>
       <w:pPr>
-        <w:pStyle w:val="TOC3"/>
+        <w:pStyle w:val="Verzeichnis3"/>
         <w:rPr>
           <w:rFonts w:eastAsiaTheme="minorEastAsia"/>
           <w:i w:val="0"/>
@@ -1961,7 +1961,7 @@
     </w:p>
     <w:p>
       <w:pPr>
-        <w:pStyle w:val="TOC3"/>
+        <w:pStyle w:val="Verzeichnis3"/>
         <w:rPr>
           <w:rFonts w:eastAsiaTheme="minorEastAsia"/>
           <w:i w:val="0"/>
@@ -2021,7 +2021,7 @@
     </w:p>
     <w:p>
       <w:pPr>
-        <w:pStyle w:val="TOC3"/>
+        <w:pStyle w:val="Verzeichnis3"/>
         <w:rPr>
           <w:rFonts w:eastAsiaTheme="minorEastAsia"/>
           <w:i w:val="0"/>
@@ -2081,7 +2081,7 @@
     </w:p>
     <w:p>
       <w:pPr>
-        <w:pStyle w:val="TOC1"/>
+        <w:pStyle w:val="Verzeichnis1"/>
         <w:tabs>
           <w:tab w:val="right" w:leader="dot" w:pos="9010"/>
         </w:tabs>
@@ -2145,7 +2145,7 @@
     </w:p>
     <w:p>
       <w:pPr>
-        <w:pStyle w:val="TOC2"/>
+        <w:pStyle w:val="Verzeichnis2"/>
         <w:rPr>
           <w:rFonts w:eastAsiaTheme="minorEastAsia"/>
           <w:smallCaps w:val="0"/>
@@ -2204,7 +2204,7 @@
     </w:p>
     <w:p>
       <w:pPr>
-        <w:pStyle w:val="TOC2"/>
+        <w:pStyle w:val="Verzeichnis2"/>
         <w:rPr>
           <w:rFonts w:eastAsiaTheme="minorEastAsia"/>
           <w:smallCaps w:val="0"/>
@@ -2331,7 +2331,13 @@
         <w:pStyle w:val="Style1"/>
       </w:pPr>
       <w:r>
-        <w:t>This Software Requirements Specification document for the animal transport project is relevant to us, the development team, and our customer Anitrans to create a common understanding of what requirements the system should meet in the end.</w:t>
+        <w:t>This Software Requirements Specification document for the animal transport project is relevant to us, the develop</w:t>
+      </w:r>
+      <w:r>
+        <w:t>ment team, and our customer AniT</w:t>
+      </w:r>
+      <w:r>
+        <w:t>rans to create a common understanding of what requirements the system should meet in the end.</w:t>
       </w:r>
     </w:p>
     <w:p>
@@ -2399,7 +2405,7 @@
     </w:p>
     <w:p>
       <w:pPr>
-        <w:pStyle w:val="ListParagraph"/>
+        <w:pStyle w:val="Listenabsatz"/>
         <w:numPr>
           <w:ilvl w:val="0"/>
           <w:numId w:val="21"/>
@@ -2414,7 +2420,7 @@
     </w:p>
     <w:p>
       <w:pPr>
-        <w:pStyle w:val="ListParagraph"/>
+        <w:pStyle w:val="Listenabsatz"/>
         <w:numPr>
           <w:ilvl w:val="0"/>
           <w:numId w:val="21"/>
@@ -2435,7 +2441,7 @@
     </w:p>
     <w:p>
       <w:pPr>
-        <w:pStyle w:val="ListParagraph"/>
+        <w:pStyle w:val="Listenabsatz"/>
         <w:numPr>
           <w:ilvl w:val="0"/>
           <w:numId w:val="21"/>
@@ -2450,7 +2456,7 @@
     </w:p>
     <w:p>
       <w:pPr>
-        <w:pStyle w:val="ListParagraph"/>
+        <w:pStyle w:val="Listenabsatz"/>
         <w:numPr>
           <w:ilvl w:val="0"/>
           <w:numId w:val="21"/>
@@ -2471,7 +2477,7 @@
     </w:p>
     <w:p>
       <w:pPr>
-        <w:pStyle w:val="ListParagraph"/>
+        <w:pStyle w:val="Listenabsatz"/>
         <w:numPr>
           <w:ilvl w:val="0"/>
           <w:numId w:val="21"/>
@@ -2489,7 +2495,7 @@
     </w:p>
     <w:p>
       <w:pPr>
-        <w:pStyle w:val="ListParagraph"/>
+        <w:pStyle w:val="Listenabsatz"/>
         <w:numPr>
           <w:ilvl w:val="0"/>
           <w:numId w:val="21"/>
@@ -2510,14 +2516,17 @@
     </w:p>
     <w:p>
       <w:pPr>
-        <w:pStyle w:val="ListParagraph"/>
+        <w:pStyle w:val="Listenabsatz"/>
         <w:numPr>
           <w:ilvl w:val="0"/>
           <w:numId w:val="21"/>
         </w:numPr>
       </w:pPr>
       <w:r>
-        <w:t xml:space="preserve">Expired state –  Time is expired, but there was no driver </w:t>
+        <w:t xml:space="preserve">Expired state – </w:t>
+      </w:r>
+      <w:r>
+        <w:t xml:space="preserve">Time is expired, but there was no driver </w:t>
       </w:r>
       <w:r>
         <w:t xml:space="preserve">and </w:t>
@@ -2537,7 +2546,7 @@
     </w:p>
     <w:p>
       <w:pPr>
-        <w:pStyle w:val="ListParagraph"/>
+        <w:pStyle w:val="Listenabsatz"/>
         <w:numPr>
           <w:ilvl w:val="0"/>
           <w:numId w:val="21"/>
@@ -2552,7 +2561,7 @@
     </w:p>
     <w:p>
       <w:pPr>
-        <w:pStyle w:val="ListParagraph"/>
+        <w:pStyle w:val="Listenabsatz"/>
         <w:numPr>
           <w:ilvl w:val="0"/>
           <w:numId w:val="21"/>
@@ -2660,7 +2669,7 @@
       <w:r>
         <w:rPr>
           <w:noProof/>
-          <w:lang w:val="en-US"/>
+          <w:lang w:val="de-CH" w:eastAsia="de-CH"/>
         </w:rPr>
         <w:drawing>
           <wp:inline distT="0" distB="0" distL="0" distR="0" wp14:anchorId="29662B1B" wp14:editId="6124FE0E">
@@ -3695,7 +3704,13 @@
         <w:t>4</w:t>
       </w:r>
       <w:r>
-        <w:t>.The logistician is logged in.</w:t>
+        <w:t>.</w:t>
+      </w:r>
+      <w:r>
+        <w:t xml:space="preserve"> </w:t>
+      </w:r>
+      <w:r>
+        <w:t>The logistician is logged in.</w:t>
       </w:r>
     </w:p>
     <w:p>
@@ -4118,7 +4133,13 @@
         <w:t>4</w:t>
       </w:r>
       <w:r>
-        <w:t>.The driver is logged in.</w:t>
+        <w:t>.</w:t>
+      </w:r>
+      <w:r>
+        <w:t xml:space="preserve"> </w:t>
+      </w:r>
+      <w:r>
+        <w:t>The driver is logged in.</w:t>
       </w:r>
     </w:p>
     <w:p>
@@ -4981,7 +5002,10 @@
         <w:t>. The logistician clicks the</w:t>
       </w:r>
       <w:r>
-        <w:t xml:space="preserve"> ”C</w:t>
+        <w:t xml:space="preserve"> “</w:t>
+      </w:r>
+      <w:r>
+        <w:t>C</w:t>
       </w:r>
       <w:r>
         <w:t>ancel” button.</w:t>
@@ -5580,7 +5604,13 @@
         <w:t>The logistician clicks</w:t>
       </w:r>
       <w:r>
-        <w:t xml:space="preserve"> the ”C</w:t>
+        <w:t xml:space="preserve"> </w:t>
+      </w:r>
+      <w:r>
+        <w:t>the “</w:t>
+      </w:r>
+      <w:r>
+        <w:t>C</w:t>
       </w:r>
       <w:r>
         <w:t>ancel” button.</w:t>
@@ -6052,7 +6082,7 @@
         <w:pStyle w:val="Style1"/>
       </w:pPr>
       <w:r>
-        <w:t>2. He chooses the state where the the trip can be found</w:t>
+        <w:t>2. He chooses the state where the trip can be found</w:t>
       </w:r>
       <w:r>
         <w:t>.</w:t>
@@ -6574,7 +6604,7 @@
     </w:p>
     <w:p>
       <w:pPr>
-        <w:pStyle w:val="ListParagraph"/>
+        <w:pStyle w:val="Listenabsatz"/>
         <w:numPr>
           <w:ilvl w:val="0"/>
           <w:numId w:val="18"/>
@@ -6586,7 +6616,7 @@
     </w:p>
     <w:p>
       <w:pPr>
-        <w:pStyle w:val="ListParagraph"/>
+        <w:pStyle w:val="Listenabsatz"/>
         <w:numPr>
           <w:ilvl w:val="0"/>
           <w:numId w:val="18"/>
@@ -6598,7 +6628,7 @@
     </w:p>
     <w:p>
       <w:pPr>
-        <w:pStyle w:val="ListParagraph"/>
+        <w:pStyle w:val="Listenabsatz"/>
         <w:numPr>
           <w:ilvl w:val="0"/>
           <w:numId w:val="18"/>
@@ -6610,7 +6640,7 @@
     </w:p>
     <w:p>
       <w:pPr>
-        <w:pStyle w:val="ListParagraph"/>
+        <w:pStyle w:val="Listenabsatz"/>
         <w:numPr>
           <w:ilvl w:val="0"/>
           <w:numId w:val="18"/>
@@ -6622,7 +6652,7 @@
     </w:p>
     <w:p>
       <w:pPr>
-        <w:pStyle w:val="ListParagraph"/>
+        <w:pStyle w:val="Listenabsatz"/>
         <w:numPr>
           <w:ilvl w:val="0"/>
           <w:numId w:val="18"/>
@@ -6640,7 +6670,7 @@
     </w:p>
     <w:p>
       <w:pPr>
-        <w:pStyle w:val="ListParagraph"/>
+        <w:pStyle w:val="Listenabsatz"/>
         <w:numPr>
           <w:ilvl w:val="0"/>
           <w:numId w:val="18"/>
@@ -6943,7 +6973,7 @@
     </w:p>
     <w:p>
       <w:pPr>
-        <w:pStyle w:val="ListParagraph"/>
+        <w:pStyle w:val="Listenabsatz"/>
         <w:numPr>
           <w:ilvl w:val="0"/>
           <w:numId w:val="19"/>
@@ -6955,7 +6985,7 @@
     </w:p>
     <w:p>
       <w:pPr>
-        <w:pStyle w:val="ListParagraph"/>
+        <w:pStyle w:val="Listenabsatz"/>
         <w:numPr>
           <w:ilvl w:val="0"/>
           <w:numId w:val="19"/>
@@ -6967,7 +6997,7 @@
     </w:p>
     <w:p>
       <w:pPr>
-        <w:pStyle w:val="ListParagraph"/>
+        <w:pStyle w:val="Listenabsatz"/>
         <w:numPr>
           <w:ilvl w:val="0"/>
           <w:numId w:val="19"/>
@@ -6982,7 +7012,7 @@
     </w:p>
     <w:p>
       <w:pPr>
-        <w:pStyle w:val="ListParagraph"/>
+        <w:pStyle w:val="Listenabsatz"/>
         <w:numPr>
           <w:ilvl w:val="0"/>
           <w:numId w:val="19"/>
@@ -7759,7 +7789,7 @@
         <w:t>4.</w:t>
       </w:r>
       <w:r>
-        <w:t xml:space="preserve">. He clicks </w:t>
+        <w:t xml:space="preserve"> He clicks </w:t>
       </w:r>
       <w:r>
         <w:t>the button “V</w:t>
@@ -9550,7 +9580,13 @@
         <w:t>3. The logistician clicks the cross button</w:t>
       </w:r>
       <w:r>
-        <w:t xml:space="preserve"> instead of “Fire.</w:t>
+        <w:t xml:space="preserve"> instead of “Fire</w:t>
+      </w:r>
+      <w:r>
+        <w:t>”</w:t>
+      </w:r>
+      <w:r>
+        <w:t>.</w:t>
       </w:r>
     </w:p>
     <w:p>
@@ -9602,10 +9638,7 @@
         </w:numPr>
       </w:pPr>
       <w:r>
-        <w:t xml:space="preserve">He gets told that the process can’t be carried out and he is redirected to </w:t>
-      </w:r>
-      <w:r>
-        <w:t>the page with the overview of drivers.</w:t>
+        <w:t>He gets told that the process can’t be carried out and he is redirected to the page with the overview of drivers.</w:t>
       </w:r>
     </w:p>
     <w:p>
@@ -10174,10 +10207,16 @@
         </w:rPr>
       </w:pPr>
       <w:r>
-        <w:t>2. The logistician clicks the</w:t>
-      </w:r>
-      <w:r>
-        <w:t xml:space="preserve"> ”C</w:t>
+        <w:t xml:space="preserve">2. The logistician clicks </w:t>
+      </w:r>
+      <w:r>
+        <w:t>the</w:t>
+      </w:r>
+      <w:r>
+        <w:t xml:space="preserve"> “</w:t>
+      </w:r>
+      <w:r>
+        <w:t>C</w:t>
       </w:r>
       <w:r>
         <w:t>ancel” button.</w:t>
@@ -10426,7 +10465,10 @@
         </w:rPr>
       </w:pPr>
       <w:r>
-        <w:t>At least one fields got modified.</w:t>
+        <w:t>At least one field</w:t>
+      </w:r>
+      <w:r>
+        <w:t xml:space="preserve"> got modified.</w:t>
       </w:r>
     </w:p>
     <w:p>
@@ -10616,7 +10658,10 @@
         <w:t xml:space="preserve">. </w:t>
       </w:r>
       <w:r>
-        <w:t>The logistician clicks the ”C</w:t>
+        <w:t>The logistician clicks the “</w:t>
+      </w:r>
+      <w:r>
+        <w:t>C</w:t>
       </w:r>
       <w:r>
         <w:t>ancel” button.</w:t>
@@ -10881,7 +10926,15 @@
         </w:rPr>
       </w:pPr>
       <w:r>
-        <w:t>The trip to which the vehicle assigned is can’t be active.</w:t>
+        <w:t xml:space="preserve">The trip which the vehicle is </w:t>
+      </w:r>
+      <w:bookmarkStart w:id="56" w:name="_GoBack"/>
+      <w:bookmarkEnd w:id="56"/>
+      <w:r>
+        <w:t>assigned to</w:t>
+      </w:r>
+      <w:r>
+        <w:t xml:space="preserve"> can’t be active.</w:t>
       </w:r>
     </w:p>
     <w:p>
@@ -11107,25 +11160,7 @@
         <w:pStyle w:val="Style1"/>
       </w:pPr>
       <w:r>
-        <w:t xml:space="preserve">4. The logistician tries to </w:t>
-      </w:r>
-      <w:r>
-        <w:t>delete</w:t>
-      </w:r>
-      <w:r>
-        <w:t xml:space="preserve"> a </w:t>
-      </w:r>
-      <w:r>
-        <w:t>vehicle</w:t>
-      </w:r>
-      <w:r>
-        <w:t xml:space="preserve"> </w:t>
-      </w:r>
-      <w:r>
-        <w:t>which is</w:t>
-      </w:r>
-      <w:r>
-        <w:t xml:space="preserve"> already assigned to an active trip.</w:t>
+        <w:t>4. The logistician tries to delete a vehicle which is already assigned to an active trip.</w:t>
       </w:r>
     </w:p>
     <w:p>
@@ -11137,13 +11172,7 @@
         </w:numPr>
       </w:pPr>
       <w:r>
-        <w:t>A small window pops up, telling the logistician that the</w:t>
-      </w:r>
-      <w:r>
-        <w:t xml:space="preserve"> process can’</w:t>
-      </w:r>
-      <w:r>
-        <w:t>t be carried out.</w:t>
+        <w:t>A small window pops up, telling the logistician that the process can’t be carried out.</w:t>
       </w:r>
     </w:p>
     <w:p>
@@ -11172,14 +11201,14 @@
       <w:pPr>
         <w:pStyle w:val="Style4"/>
       </w:pPr>
-      <w:bookmarkStart w:id="56" w:name="_Toc500839250"/>
+      <w:bookmarkStart w:id="57" w:name="_Toc500839250"/>
       <w:r>
         <w:t>2.2.18</w:t>
       </w:r>
       <w:r>
         <w:t xml:space="preserve"> View a list of vehicles</w:t>
       </w:r>
-      <w:bookmarkEnd w:id="56"/>
+      <w:bookmarkEnd w:id="57"/>
     </w:p>
     <w:p>
       <w:pPr>
@@ -11496,16 +11525,16 @@
       <w:pPr>
         <w:pStyle w:val="Style4"/>
       </w:pPr>
-      <w:bookmarkStart w:id="57" w:name="_Toc498897521"/>
-      <w:bookmarkStart w:id="58" w:name="_Toc500839251"/>
+      <w:bookmarkStart w:id="58" w:name="_Toc498897521"/>
+      <w:bookmarkStart w:id="59" w:name="_Toc500839251"/>
       <w:r>
         <w:t>2.2.19</w:t>
       </w:r>
       <w:r>
         <w:t xml:space="preserve"> Log out</w:t>
       </w:r>
-      <w:bookmarkEnd w:id="57"/>
       <w:bookmarkEnd w:id="58"/>
+      <w:bookmarkEnd w:id="59"/>
     </w:p>
     <w:p>
       <w:pPr>
@@ -11780,7 +11809,7 @@
           <w:lang w:val="en-GB"/>
         </w:rPr>
       </w:pPr>
-      <w:bookmarkStart w:id="59" w:name="_Toc498897525"/>
+      <w:bookmarkStart w:id="60" w:name="_Toc498897525"/>
       <w:r>
         <w:br w:type="page"/>
       </w:r>
@@ -11790,14 +11819,14 @@
         <w:pStyle w:val="Style3"/>
         <w:ind w:left="0" w:firstLine="0"/>
       </w:pPr>
-      <w:bookmarkStart w:id="60" w:name="_Toc500839252"/>
+      <w:bookmarkStart w:id="61" w:name="_Toc500839252"/>
       <w:r>
         <w:lastRenderedPageBreak/>
         <w:t>3. Specific requirements</w:t>
       </w:r>
       <w:bookmarkEnd w:id="52"/>
-      <w:bookmarkEnd w:id="59"/>
       <w:bookmarkEnd w:id="60"/>
+      <w:bookmarkEnd w:id="61"/>
     </w:p>
     <w:p>
       <w:pPr>
@@ -11808,15 +11837,15 @@
       <w:pPr>
         <w:pStyle w:val="Style2"/>
       </w:pPr>
-      <w:bookmarkStart w:id="61" w:name="_Toc495479580"/>
-      <w:bookmarkStart w:id="62" w:name="_Toc498897526"/>
-      <w:bookmarkStart w:id="63" w:name="_Toc500839253"/>
+      <w:bookmarkStart w:id="62" w:name="_Toc495479580"/>
+      <w:bookmarkStart w:id="63" w:name="_Toc498897526"/>
+      <w:bookmarkStart w:id="64" w:name="_Toc500839253"/>
       <w:r>
         <w:t>3.1 Functional requirements</w:t>
       </w:r>
-      <w:bookmarkEnd w:id="61"/>
       <w:bookmarkEnd w:id="62"/>
       <w:bookmarkEnd w:id="63"/>
+      <w:bookmarkEnd w:id="64"/>
     </w:p>
     <w:p>
       <w:pPr>
@@ -11937,8 +11966,6 @@
       <w:r>
         <w:t xml:space="preserve"> and vehicle</w:t>
       </w:r>
-      <w:bookmarkStart w:id="64" w:name="_GoBack"/>
-      <w:bookmarkEnd w:id="64"/>
       <w:r>
         <w:t xml:space="preserve"> to it and be able to delete </w:t>
       </w:r>
@@ -12057,7 +12084,7 @@
 </file>
 
 <file path=word/endnotes.xml><?xml version="1.0" encoding="utf-8"?>
-<w:endnotes xmlns:wpc="http://schemas.microsoft.com/office/word/2010/wordprocessingCanvas" xmlns:mo="http://schemas.microsoft.com/office/mac/office/2008/main" xmlns:mc="http://schemas.openxmlformats.org/markup-compatibility/2006" xmlns:mv="urn:schemas-microsoft-com:mac:vml" xmlns:o="urn:schemas-microsoft-com:office:office" xmlns:r="http://schemas.openxmlformats.org/officeDocument/2006/relationships" xmlns:m="http://schemas.openxmlformats.org/officeDocument/2006/math" xmlns:v="urn:schemas-microsoft-com:vml" xmlns:wp14="http://schemas.microsoft.com/office/word/2010/wordprocessingDrawing" xmlns:wp="http://schemas.openxmlformats.org/drawingml/2006/wordprocessingDrawing" xmlns:w10="urn:schemas-microsoft-com:office:word" xmlns:w="http://schemas.openxmlformats.org/wordprocessingml/2006/main" xmlns:w14="http://schemas.microsoft.com/office/word/2010/wordml" xmlns:w15="http://schemas.microsoft.com/office/word/2012/wordml" xmlns:wpg="http://schemas.microsoft.com/office/word/2010/wordprocessingGroup" xmlns:wpi="http://schemas.microsoft.com/office/word/2010/wordprocessingInk" xmlns:wne="http://schemas.microsoft.com/office/word/2006/wordml" xmlns:wps="http://schemas.microsoft.com/office/word/2010/wordprocessingShape" mc:Ignorable="w14 w15 wp14">
+<w:endnotes xmlns:wpc="http://schemas.microsoft.com/office/word/2010/wordprocessingCanvas" xmlns:mc="http://schemas.openxmlformats.org/markup-compatibility/2006" xmlns:o="urn:schemas-microsoft-com:office:office" xmlns:r="http://schemas.openxmlformats.org/officeDocument/2006/relationships" xmlns:m="http://schemas.openxmlformats.org/officeDocument/2006/math" xmlns:v="urn:schemas-microsoft-com:vml" xmlns:wp14="http://schemas.microsoft.com/office/word/2010/wordprocessingDrawing" xmlns:wp="http://schemas.openxmlformats.org/drawingml/2006/wordprocessingDrawing" xmlns:w10="urn:schemas-microsoft-com:office:word" xmlns:w="http://schemas.openxmlformats.org/wordprocessingml/2006/main" xmlns:w14="http://schemas.microsoft.com/office/word/2010/wordml" xmlns:w15="http://schemas.microsoft.com/office/word/2012/wordml" xmlns:wpg="http://schemas.microsoft.com/office/word/2010/wordprocessingGroup" xmlns:wpi="http://schemas.microsoft.com/office/word/2010/wordprocessingInk" xmlns:wne="http://schemas.microsoft.com/office/word/2006/wordml" xmlns:wps="http://schemas.microsoft.com/office/word/2010/wordprocessingShape" mc:Ignorable="w14 w15 wp14">
   <w:endnote w:type="separator" w:id="-1">
     <w:p>
       <w:r>
@@ -12076,94 +12103,94 @@
 </file>
 
 <file path=word/footer1.xml><?xml version="1.0" encoding="utf-8"?>
-<w:ftr xmlns:wpc="http://schemas.microsoft.com/office/word/2010/wordprocessingCanvas" xmlns:mo="http://schemas.microsoft.com/office/mac/office/2008/main" xmlns:mc="http://schemas.openxmlformats.org/markup-compatibility/2006" xmlns:mv="urn:schemas-microsoft-com:mac:vml" xmlns:o="urn:schemas-microsoft-com:office:office" xmlns:r="http://schemas.openxmlformats.org/officeDocument/2006/relationships" xmlns:m="http://schemas.openxmlformats.org/officeDocument/2006/math" xmlns:v="urn:schemas-microsoft-com:vml" xmlns:wp14="http://schemas.microsoft.com/office/word/2010/wordprocessingDrawing" xmlns:wp="http://schemas.openxmlformats.org/drawingml/2006/wordprocessingDrawing" xmlns:w10="urn:schemas-microsoft-com:office:word" xmlns:w="http://schemas.openxmlformats.org/wordprocessingml/2006/main" xmlns:w14="http://schemas.microsoft.com/office/word/2010/wordml" xmlns:w15="http://schemas.microsoft.com/office/word/2012/wordml" xmlns:wpg="http://schemas.microsoft.com/office/word/2010/wordprocessingGroup" xmlns:wpi="http://schemas.microsoft.com/office/word/2010/wordprocessingInk" xmlns:wne="http://schemas.microsoft.com/office/word/2006/wordml" xmlns:wps="http://schemas.microsoft.com/office/word/2010/wordprocessingShape" mc:Ignorable="w14 w15 wp14">
+<w:ftr xmlns:wpc="http://schemas.microsoft.com/office/word/2010/wordprocessingCanvas" xmlns:mc="http://schemas.openxmlformats.org/markup-compatibility/2006" xmlns:o="urn:schemas-microsoft-com:office:office" xmlns:r="http://schemas.openxmlformats.org/officeDocument/2006/relationships" xmlns:m="http://schemas.openxmlformats.org/officeDocument/2006/math" xmlns:v="urn:schemas-microsoft-com:vml" xmlns:wp14="http://schemas.microsoft.com/office/word/2010/wordprocessingDrawing" xmlns:wp="http://schemas.openxmlformats.org/drawingml/2006/wordprocessingDrawing" xmlns:w10="urn:schemas-microsoft-com:office:word" xmlns:w="http://schemas.openxmlformats.org/wordprocessingml/2006/main" xmlns:w14="http://schemas.microsoft.com/office/word/2010/wordml" xmlns:w15="http://schemas.microsoft.com/office/word/2012/wordml" xmlns:wpg="http://schemas.microsoft.com/office/word/2010/wordprocessingGroup" xmlns:wpi="http://schemas.microsoft.com/office/word/2010/wordprocessingInk" xmlns:wne="http://schemas.microsoft.com/office/word/2006/wordml" xmlns:wps="http://schemas.microsoft.com/office/word/2010/wordprocessingShape" mc:Ignorable="w14 w15 wp14">
   <w:p>
     <w:pPr>
-      <w:pStyle w:val="Footer"/>
+      <w:pStyle w:val="Fuzeile"/>
       <w:framePr w:wrap="none" w:vAnchor="text" w:hAnchor="margin" w:xAlign="center" w:y="1"/>
       <w:rPr>
-        <w:rStyle w:val="PageNumber"/>
+        <w:rStyle w:val="Seitenzahl"/>
       </w:rPr>
     </w:pPr>
     <w:r>
       <w:rPr>
-        <w:rStyle w:val="PageNumber"/>
+        <w:rStyle w:val="Seitenzahl"/>
       </w:rPr>
       <w:fldChar w:fldCharType="begin"/>
     </w:r>
     <w:r>
       <w:rPr>
-        <w:rStyle w:val="PageNumber"/>
+        <w:rStyle w:val="Seitenzahl"/>
       </w:rPr>
       <w:instrText xml:space="preserve">PAGE  </w:instrText>
     </w:r>
     <w:r>
       <w:rPr>
-        <w:rStyle w:val="PageNumber"/>
+        <w:rStyle w:val="Seitenzahl"/>
       </w:rPr>
       <w:fldChar w:fldCharType="end"/>
     </w:r>
   </w:p>
   <w:p>
     <w:pPr>
-      <w:pStyle w:val="Footer"/>
+      <w:pStyle w:val="Fuzeile"/>
     </w:pPr>
   </w:p>
 </w:ftr>
 </file>
 
 <file path=word/footer2.xml><?xml version="1.0" encoding="utf-8"?>
-<w:ftr xmlns:wpc="http://schemas.microsoft.com/office/word/2010/wordprocessingCanvas" xmlns:mo="http://schemas.microsoft.com/office/mac/office/2008/main" xmlns:mc="http://schemas.openxmlformats.org/markup-compatibility/2006" xmlns:mv="urn:schemas-microsoft-com:mac:vml" xmlns:o="urn:schemas-microsoft-com:office:office" xmlns:r="http://schemas.openxmlformats.org/officeDocument/2006/relationships" xmlns:m="http://schemas.openxmlformats.org/officeDocument/2006/math" xmlns:v="urn:schemas-microsoft-com:vml" xmlns:wp14="http://schemas.microsoft.com/office/word/2010/wordprocessingDrawing" xmlns:wp="http://schemas.openxmlformats.org/drawingml/2006/wordprocessingDrawing" xmlns:w10="urn:schemas-microsoft-com:office:word" xmlns:w="http://schemas.openxmlformats.org/wordprocessingml/2006/main" xmlns:w14="http://schemas.microsoft.com/office/word/2010/wordml" xmlns:w15="http://schemas.microsoft.com/office/word/2012/wordml" xmlns:wpg="http://schemas.microsoft.com/office/word/2010/wordprocessingGroup" xmlns:wpi="http://schemas.microsoft.com/office/word/2010/wordprocessingInk" xmlns:wne="http://schemas.microsoft.com/office/word/2006/wordml" xmlns:wps="http://schemas.microsoft.com/office/word/2010/wordprocessingShape" mc:Ignorable="w14 w15 wp14">
+<w:ftr xmlns:wpc="http://schemas.microsoft.com/office/word/2010/wordprocessingCanvas" xmlns:mc="http://schemas.openxmlformats.org/markup-compatibility/2006" xmlns:o="urn:schemas-microsoft-com:office:office" xmlns:r="http://schemas.openxmlformats.org/officeDocument/2006/relationships" xmlns:m="http://schemas.openxmlformats.org/officeDocument/2006/math" xmlns:v="urn:schemas-microsoft-com:vml" xmlns:wp14="http://schemas.microsoft.com/office/word/2010/wordprocessingDrawing" xmlns:wp="http://schemas.openxmlformats.org/drawingml/2006/wordprocessingDrawing" xmlns:w10="urn:schemas-microsoft-com:office:word" xmlns:w="http://schemas.openxmlformats.org/wordprocessingml/2006/main" xmlns:w14="http://schemas.microsoft.com/office/word/2010/wordml" xmlns:w15="http://schemas.microsoft.com/office/word/2012/wordml" xmlns:wpg="http://schemas.microsoft.com/office/word/2010/wordprocessingGroup" xmlns:wpi="http://schemas.microsoft.com/office/word/2010/wordprocessingInk" xmlns:wne="http://schemas.microsoft.com/office/word/2006/wordml" xmlns:wps="http://schemas.microsoft.com/office/word/2010/wordprocessingShape" mc:Ignorable="w14 w15 wp14">
   <w:p>
     <w:pPr>
-      <w:pStyle w:val="Footer"/>
+      <w:pStyle w:val="Fuzeile"/>
       <w:framePr w:wrap="none" w:vAnchor="text" w:hAnchor="margin" w:xAlign="center" w:y="1"/>
       <w:rPr>
-        <w:rStyle w:val="PageNumber"/>
+        <w:rStyle w:val="Seitenzahl"/>
       </w:rPr>
     </w:pPr>
     <w:r>
       <w:rPr>
-        <w:rStyle w:val="PageNumber"/>
+        <w:rStyle w:val="Seitenzahl"/>
       </w:rPr>
       <w:fldChar w:fldCharType="begin"/>
     </w:r>
     <w:r>
       <w:rPr>
-        <w:rStyle w:val="PageNumber"/>
+        <w:rStyle w:val="Seitenzahl"/>
       </w:rPr>
       <w:instrText xml:space="preserve">PAGE  </w:instrText>
     </w:r>
     <w:r>
       <w:rPr>
-        <w:rStyle w:val="PageNumber"/>
+        <w:rStyle w:val="Seitenzahl"/>
       </w:rPr>
       <w:fldChar w:fldCharType="separate"/>
     </w:r>
     <w:r>
       <w:rPr>
-        <w:rStyle w:val="PageNumber"/>
+        <w:rStyle w:val="Seitenzahl"/>
         <w:noProof/>
       </w:rPr>
-      <w:t>20</w:t>
+      <w:t>16</w:t>
     </w:r>
     <w:r>
       <w:rPr>
-        <w:rStyle w:val="PageNumber"/>
+        <w:rStyle w:val="Seitenzahl"/>
       </w:rPr>
       <w:fldChar w:fldCharType="end"/>
     </w:r>
   </w:p>
   <w:p>
     <w:pPr>
-      <w:pStyle w:val="Footer"/>
+      <w:pStyle w:val="Fuzeile"/>
     </w:pPr>
   </w:p>
 </w:ftr>
 </file>
 
 <file path=word/footnotes.xml><?xml version="1.0" encoding="utf-8"?>
-<w:footnotes xmlns:wpc="http://schemas.microsoft.com/office/word/2010/wordprocessingCanvas" xmlns:mo="http://schemas.microsoft.com/office/mac/office/2008/main" xmlns:mc="http://schemas.openxmlformats.org/markup-compatibility/2006" xmlns:mv="urn:schemas-microsoft-com:mac:vml" xmlns:o="urn:schemas-microsoft-com:office:office" xmlns:r="http://schemas.openxmlformats.org/officeDocument/2006/relationships" xmlns:m="http://schemas.openxmlformats.org/officeDocument/2006/math" xmlns:v="urn:schemas-microsoft-com:vml" xmlns:wp14="http://schemas.microsoft.com/office/word/2010/wordprocessingDrawing" xmlns:wp="http://schemas.openxmlformats.org/drawingml/2006/wordprocessingDrawing" xmlns:w10="urn:schemas-microsoft-com:office:word" xmlns:w="http://schemas.openxmlformats.org/wordprocessingml/2006/main" xmlns:w14="http://schemas.microsoft.com/office/word/2010/wordml" xmlns:w15="http://schemas.microsoft.com/office/word/2012/wordml" xmlns:wpg="http://schemas.microsoft.com/office/word/2010/wordprocessingGroup" xmlns:wpi="http://schemas.microsoft.com/office/word/2010/wordprocessingInk" xmlns:wne="http://schemas.microsoft.com/office/word/2006/wordml" xmlns:wps="http://schemas.microsoft.com/office/word/2010/wordprocessingShape" mc:Ignorable="w14 w15 wp14">
+<w:footnotes xmlns:wpc="http://schemas.microsoft.com/office/word/2010/wordprocessingCanvas" xmlns:mc="http://schemas.openxmlformats.org/markup-compatibility/2006" xmlns:o="urn:schemas-microsoft-com:office:office" xmlns:r="http://schemas.openxmlformats.org/officeDocument/2006/relationships" xmlns:m="http://schemas.openxmlformats.org/officeDocument/2006/math" xmlns:v="urn:schemas-microsoft-com:vml" xmlns:wp14="http://schemas.microsoft.com/office/word/2010/wordprocessingDrawing" xmlns:wp="http://schemas.openxmlformats.org/drawingml/2006/wordprocessingDrawing" xmlns:w10="urn:schemas-microsoft-com:office:word" xmlns:w="http://schemas.openxmlformats.org/wordprocessingml/2006/main" xmlns:w14="http://schemas.microsoft.com/office/word/2010/wordml" xmlns:w15="http://schemas.microsoft.com/office/word/2012/wordml" xmlns:wpg="http://schemas.microsoft.com/office/word/2010/wordprocessingGroup" xmlns:wpi="http://schemas.microsoft.com/office/word/2010/wordprocessingInk" xmlns:wne="http://schemas.microsoft.com/office/word/2006/wordml" xmlns:wps="http://schemas.microsoft.com/office/word/2010/wordprocessingShape" mc:Ignorable="w14 w15 wp14">
   <w:footnote w:type="separator" w:id="-1">
     <w:p>
       <w:r>
@@ -12182,8 +12209,8 @@
 </file>
 
 <file path=word/numbering.xml><?xml version="1.0" encoding="utf-8"?>
-<w:numbering xmlns:wpc="http://schemas.microsoft.com/office/word/2010/wordprocessingCanvas" xmlns:mo="http://schemas.microsoft.com/office/mac/office/2008/main" xmlns:mc="http://schemas.openxmlformats.org/markup-compatibility/2006" xmlns:mv="urn:schemas-microsoft-com:mac:vml" xmlns:o="urn:schemas-microsoft-com:office:office" xmlns:r="http://schemas.openxmlformats.org/officeDocument/2006/relationships" xmlns:m="http://schemas.openxmlformats.org/officeDocument/2006/math" xmlns:v="urn:schemas-microsoft-com:vml" xmlns:wp14="http://schemas.microsoft.com/office/word/2010/wordprocessingDrawing" xmlns:wp="http://schemas.openxmlformats.org/drawingml/2006/wordprocessingDrawing" xmlns:w10="urn:schemas-microsoft-com:office:word" xmlns:w="http://schemas.openxmlformats.org/wordprocessingml/2006/main" xmlns:w14="http://schemas.microsoft.com/office/word/2010/wordml" xmlns:w15="http://schemas.microsoft.com/office/word/2012/wordml" xmlns:wpg="http://schemas.microsoft.com/office/word/2010/wordprocessingGroup" xmlns:wpi="http://schemas.microsoft.com/office/word/2010/wordprocessingInk" xmlns:wne="http://schemas.microsoft.com/office/word/2006/wordml" xmlns:wps="http://schemas.microsoft.com/office/word/2010/wordprocessingShape" mc:Ignorable="w14 w15 wp14">
-  <w:abstractNum w:abstractNumId="0">
+<w:numbering xmlns:wpc="http://schemas.microsoft.com/office/word/2010/wordprocessingCanvas" xmlns:mc="http://schemas.openxmlformats.org/markup-compatibility/2006" xmlns:o="urn:schemas-microsoft-com:office:office" xmlns:r="http://schemas.openxmlformats.org/officeDocument/2006/relationships" xmlns:m="http://schemas.openxmlformats.org/officeDocument/2006/math" xmlns:v="urn:schemas-microsoft-com:vml" xmlns:wp14="http://schemas.microsoft.com/office/word/2010/wordprocessingDrawing" xmlns:wp="http://schemas.openxmlformats.org/drawingml/2006/wordprocessingDrawing" xmlns:w10="urn:schemas-microsoft-com:office:word" xmlns:w="http://schemas.openxmlformats.org/wordprocessingml/2006/main" xmlns:w14="http://schemas.microsoft.com/office/word/2010/wordml" xmlns:w15="http://schemas.microsoft.com/office/word/2012/wordml" xmlns:wpg="http://schemas.microsoft.com/office/word/2010/wordprocessingGroup" xmlns:wpi="http://schemas.microsoft.com/office/word/2010/wordprocessingInk" xmlns:wne="http://schemas.microsoft.com/office/word/2006/wordml" xmlns:wps="http://schemas.microsoft.com/office/word/2010/wordprocessingShape" mc:Ignorable="w14 w15 wp14">
+  <w:abstractNum w:abstractNumId="0" w15:restartNumberingAfterBreak="0">
     <w:nsid w:val="12981292"/>
     <w:multiLevelType w:val="hybridMultilevel"/>
     <w:tmpl w:val="557AB242"/>
@@ -12296,7 +12323,7 @@
       </w:rPr>
     </w:lvl>
   </w:abstractNum>
-  <w:abstractNum w:abstractNumId="1">
+  <w:abstractNum w:abstractNumId="1" w15:restartNumberingAfterBreak="0">
     <w:nsid w:val="13EC68D4"/>
     <w:multiLevelType w:val="multilevel"/>
     <w:tmpl w:val="D1C06216"/>
@@ -12409,7 +12436,7 @@
       </w:rPr>
     </w:lvl>
   </w:abstractNum>
-  <w:abstractNum w:abstractNumId="2">
+  <w:abstractNum w:abstractNumId="2" w15:restartNumberingAfterBreak="0">
     <w:nsid w:val="171D6C0F"/>
     <w:multiLevelType w:val="hybridMultilevel"/>
     <w:tmpl w:val="8778AB64"/>
@@ -12522,7 +12549,7 @@
       </w:rPr>
     </w:lvl>
   </w:abstractNum>
-  <w:abstractNum w:abstractNumId="3">
+  <w:abstractNum w:abstractNumId="3" w15:restartNumberingAfterBreak="0">
     <w:nsid w:val="196B4B02"/>
     <w:multiLevelType w:val="hybridMultilevel"/>
     <w:tmpl w:val="976EEA78"/>
@@ -12635,7 +12662,7 @@
       </w:rPr>
     </w:lvl>
   </w:abstractNum>
-  <w:abstractNum w:abstractNumId="4">
+  <w:abstractNum w:abstractNumId="4" w15:restartNumberingAfterBreak="0">
     <w:nsid w:val="1D64366E"/>
     <w:multiLevelType w:val="hybridMultilevel"/>
     <w:tmpl w:val="A4943566"/>
@@ -12748,7 +12775,7 @@
       </w:rPr>
     </w:lvl>
   </w:abstractNum>
-  <w:abstractNum w:abstractNumId="5">
+  <w:abstractNum w:abstractNumId="5" w15:restartNumberingAfterBreak="0">
     <w:nsid w:val="203C5D1D"/>
     <w:multiLevelType w:val="hybridMultilevel"/>
     <w:tmpl w:val="B268D0C4"/>
@@ -12861,7 +12888,7 @@
       </w:rPr>
     </w:lvl>
   </w:abstractNum>
-  <w:abstractNum w:abstractNumId="6">
+  <w:abstractNum w:abstractNumId="6" w15:restartNumberingAfterBreak="0">
     <w:nsid w:val="2671068F"/>
     <w:multiLevelType w:val="hybridMultilevel"/>
     <w:tmpl w:val="8876AD42"/>
@@ -12974,7 +13001,7 @@
       </w:rPr>
     </w:lvl>
   </w:abstractNum>
-  <w:abstractNum w:abstractNumId="7">
+  <w:abstractNum w:abstractNumId="7" w15:restartNumberingAfterBreak="0">
     <w:nsid w:val="27BD2FC9"/>
     <w:multiLevelType w:val="hybridMultilevel"/>
     <w:tmpl w:val="C9704494"/>
@@ -13087,7 +13114,7 @@
       </w:rPr>
     </w:lvl>
   </w:abstractNum>
-  <w:abstractNum w:abstractNumId="8">
+  <w:abstractNum w:abstractNumId="8" w15:restartNumberingAfterBreak="0">
     <w:nsid w:val="2B714FBA"/>
     <w:multiLevelType w:val="hybridMultilevel"/>
     <w:tmpl w:val="ACFCDFB0"/>
@@ -13200,7 +13227,7 @@
       </w:rPr>
     </w:lvl>
   </w:abstractNum>
-  <w:abstractNum w:abstractNumId="9">
+  <w:abstractNum w:abstractNumId="9" w15:restartNumberingAfterBreak="0">
     <w:nsid w:val="2D60706B"/>
     <w:multiLevelType w:val="hybridMultilevel"/>
     <w:tmpl w:val="1818D2F0"/>
@@ -13313,7 +13340,7 @@
       </w:rPr>
     </w:lvl>
   </w:abstractNum>
-  <w:abstractNum w:abstractNumId="10">
+  <w:abstractNum w:abstractNumId="10" w15:restartNumberingAfterBreak="0">
     <w:nsid w:val="30073019"/>
     <w:multiLevelType w:val="hybridMultilevel"/>
     <w:tmpl w:val="DF704528"/>
@@ -13426,7 +13453,7 @@
       </w:rPr>
     </w:lvl>
   </w:abstractNum>
-  <w:abstractNum w:abstractNumId="11">
+  <w:abstractNum w:abstractNumId="11" w15:restartNumberingAfterBreak="0">
     <w:nsid w:val="304B619A"/>
     <w:multiLevelType w:val="hybridMultilevel"/>
     <w:tmpl w:val="291ED27A"/>
@@ -13539,7 +13566,7 @@
       </w:rPr>
     </w:lvl>
   </w:abstractNum>
-  <w:abstractNum w:abstractNumId="12">
+  <w:abstractNum w:abstractNumId="12" w15:restartNumberingAfterBreak="0">
     <w:nsid w:val="326641E4"/>
     <w:multiLevelType w:val="hybridMultilevel"/>
     <w:tmpl w:val="2CA63AF0"/>
@@ -13652,7 +13679,7 @@
       </w:rPr>
     </w:lvl>
   </w:abstractNum>
-  <w:abstractNum w:abstractNumId="13">
+  <w:abstractNum w:abstractNumId="13" w15:restartNumberingAfterBreak="0">
     <w:nsid w:val="363B4371"/>
     <w:multiLevelType w:val="hybridMultilevel"/>
     <w:tmpl w:val="2034EECE"/>
@@ -13765,7 +13792,7 @@
       </w:rPr>
     </w:lvl>
   </w:abstractNum>
-  <w:abstractNum w:abstractNumId="14">
+  <w:abstractNum w:abstractNumId="14" w15:restartNumberingAfterBreak="0">
     <w:nsid w:val="39E076EF"/>
     <w:multiLevelType w:val="hybridMultilevel"/>
     <w:tmpl w:val="020E503E"/>
@@ -13878,7 +13905,7 @@
       </w:rPr>
     </w:lvl>
   </w:abstractNum>
-  <w:abstractNum w:abstractNumId="15">
+  <w:abstractNum w:abstractNumId="15" w15:restartNumberingAfterBreak="0">
     <w:nsid w:val="3EB7325E"/>
     <w:multiLevelType w:val="hybridMultilevel"/>
     <w:tmpl w:val="E22A0DDA"/>
@@ -13991,7 +14018,7 @@
       </w:rPr>
     </w:lvl>
   </w:abstractNum>
-  <w:abstractNum w:abstractNumId="16">
+  <w:abstractNum w:abstractNumId="16" w15:restartNumberingAfterBreak="0">
     <w:nsid w:val="413C6483"/>
     <w:multiLevelType w:val="hybridMultilevel"/>
     <w:tmpl w:val="92403D7E"/>
@@ -14104,7 +14131,7 @@
       </w:rPr>
     </w:lvl>
   </w:abstractNum>
-  <w:abstractNum w:abstractNumId="17">
+  <w:abstractNum w:abstractNumId="17" w15:restartNumberingAfterBreak="0">
     <w:nsid w:val="538854D0"/>
     <w:multiLevelType w:val="hybridMultilevel"/>
     <w:tmpl w:val="C7D01D9C"/>
@@ -14217,7 +14244,7 @@
       </w:rPr>
     </w:lvl>
   </w:abstractNum>
-  <w:abstractNum w:abstractNumId="18">
+  <w:abstractNum w:abstractNumId="18" w15:restartNumberingAfterBreak="0">
     <w:nsid w:val="55B67329"/>
     <w:multiLevelType w:val="hybridMultilevel"/>
     <w:tmpl w:val="12EA1DD6"/>
@@ -14330,7 +14357,7 @@
       </w:rPr>
     </w:lvl>
   </w:abstractNum>
-  <w:abstractNum w:abstractNumId="19">
+  <w:abstractNum w:abstractNumId="19" w15:restartNumberingAfterBreak="0">
     <w:nsid w:val="55F2717F"/>
     <w:multiLevelType w:val="hybridMultilevel"/>
     <w:tmpl w:val="67942AA4"/>
@@ -14443,7 +14470,7 @@
       </w:rPr>
     </w:lvl>
   </w:abstractNum>
-  <w:abstractNum w:abstractNumId="20">
+  <w:abstractNum w:abstractNumId="20" w15:restartNumberingAfterBreak="0">
     <w:nsid w:val="562810CF"/>
     <w:multiLevelType w:val="hybridMultilevel"/>
     <w:tmpl w:val="F8BCD93C"/>
@@ -14556,7 +14583,7 @@
       </w:rPr>
     </w:lvl>
   </w:abstractNum>
-  <w:abstractNum w:abstractNumId="21">
+  <w:abstractNum w:abstractNumId="21" w15:restartNumberingAfterBreak="0">
     <w:nsid w:val="58EC0E90"/>
     <w:multiLevelType w:val="hybridMultilevel"/>
     <w:tmpl w:val="D1BA892C"/>
@@ -14669,7 +14696,7 @@
       </w:rPr>
     </w:lvl>
   </w:abstractNum>
-  <w:abstractNum w:abstractNumId="22">
+  <w:abstractNum w:abstractNumId="22" w15:restartNumberingAfterBreak="0">
     <w:nsid w:val="615C4F4E"/>
     <w:multiLevelType w:val="hybridMultilevel"/>
     <w:tmpl w:val="0830791A"/>
@@ -14782,7 +14809,7 @@
       </w:rPr>
     </w:lvl>
   </w:abstractNum>
-  <w:abstractNum w:abstractNumId="23">
+  <w:abstractNum w:abstractNumId="23" w15:restartNumberingAfterBreak="0">
     <w:nsid w:val="61677CDF"/>
     <w:multiLevelType w:val="hybridMultilevel"/>
     <w:tmpl w:val="7F148726"/>
@@ -14868,7 +14895,7 @@
       </w:pPr>
     </w:lvl>
   </w:abstractNum>
-  <w:abstractNum w:abstractNumId="24">
+  <w:abstractNum w:abstractNumId="24" w15:restartNumberingAfterBreak="0">
     <w:nsid w:val="63B72B7D"/>
     <w:multiLevelType w:val="hybridMultilevel"/>
     <w:tmpl w:val="25AC8F0A"/>
@@ -14981,7 +15008,7 @@
       </w:rPr>
     </w:lvl>
   </w:abstractNum>
-  <w:abstractNum w:abstractNumId="25">
+  <w:abstractNum w:abstractNumId="25" w15:restartNumberingAfterBreak="0">
     <w:nsid w:val="68B41E28"/>
     <w:multiLevelType w:val="hybridMultilevel"/>
     <w:tmpl w:val="1FCAF4EC"/>
@@ -15094,7 +15121,7 @@
       </w:rPr>
     </w:lvl>
   </w:abstractNum>
-  <w:abstractNum w:abstractNumId="26">
+  <w:abstractNum w:abstractNumId="26" w15:restartNumberingAfterBreak="0">
     <w:nsid w:val="69D25C68"/>
     <w:multiLevelType w:val="hybridMultilevel"/>
     <w:tmpl w:val="F1EC8250"/>
@@ -15207,7 +15234,7 @@
       </w:rPr>
     </w:lvl>
   </w:abstractNum>
-  <w:abstractNum w:abstractNumId="27">
+  <w:abstractNum w:abstractNumId="27" w15:restartNumberingAfterBreak="0">
     <w:nsid w:val="6A620E3F"/>
     <w:multiLevelType w:val="hybridMultilevel"/>
     <w:tmpl w:val="72C0AA82"/>
@@ -15320,7 +15347,7 @@
       </w:rPr>
     </w:lvl>
   </w:abstractNum>
-  <w:abstractNum w:abstractNumId="28">
+  <w:abstractNum w:abstractNumId="28" w15:restartNumberingAfterBreak="0">
     <w:nsid w:val="6C3E6757"/>
     <w:multiLevelType w:val="hybridMultilevel"/>
     <w:tmpl w:val="7A86F0FA"/>
@@ -15433,7 +15460,7 @@
       </w:rPr>
     </w:lvl>
   </w:abstractNum>
-  <w:abstractNum w:abstractNumId="29">
+  <w:abstractNum w:abstractNumId="29" w15:restartNumberingAfterBreak="0">
     <w:nsid w:val="6D1055BD"/>
     <w:multiLevelType w:val="hybridMultilevel"/>
     <w:tmpl w:val="09F2C7E2"/>
@@ -15546,7 +15573,7 @@
       </w:rPr>
     </w:lvl>
   </w:abstractNum>
-  <w:abstractNum w:abstractNumId="30">
+  <w:abstractNum w:abstractNumId="30" w15:restartNumberingAfterBreak="0">
     <w:nsid w:val="75D11380"/>
     <w:multiLevelType w:val="hybridMultilevel"/>
     <w:tmpl w:val="8A52DD54"/>
@@ -15659,7 +15686,7 @@
       </w:rPr>
     </w:lvl>
   </w:abstractNum>
-  <w:abstractNum w:abstractNumId="31">
+  <w:abstractNum w:abstractNumId="31" w15:restartNumberingAfterBreak="0">
     <w:nsid w:val="7AA71E3F"/>
     <w:multiLevelType w:val="hybridMultilevel"/>
     <w:tmpl w:val="F8403B28"/>
@@ -15772,7 +15799,7 @@
       </w:rPr>
     </w:lvl>
   </w:abstractNum>
-  <w:abstractNum w:abstractNumId="32">
+  <w:abstractNum w:abstractNumId="32" w15:restartNumberingAfterBreak="0">
     <w:nsid w:val="7BE000E6"/>
     <w:multiLevelType w:val="hybridMultilevel"/>
     <w:tmpl w:val="26862AE0"/>
@@ -15885,7 +15912,7 @@
       </w:rPr>
     </w:lvl>
   </w:abstractNum>
-  <w:abstractNum w:abstractNumId="33">
+  <w:abstractNum w:abstractNumId="33" w15:restartNumberingAfterBreak="0">
     <w:nsid w:val="7C367635"/>
     <w:multiLevelType w:val="hybridMultilevel"/>
     <w:tmpl w:val="328A4B82"/>
@@ -15998,7 +16025,7 @@
       </w:rPr>
     </w:lvl>
   </w:abstractNum>
-  <w:abstractNum w:abstractNumId="34">
+  <w:abstractNum w:abstractNumId="34" w15:restartNumberingAfterBreak="0">
     <w:nsid w:val="7F8978F9"/>
     <w:multiLevelType w:val="hybridMultilevel"/>
     <w:tmpl w:val="93F46052"/>
@@ -16233,7 +16260,7 @@
     </w:rPrDefault>
     <w:pPrDefault/>
   </w:docDefaults>
-  <w:latentStyles w:defLockedState="0" w:defUIPriority="99" w:defSemiHidden="0" w:defUnhideWhenUsed="0" w:defQFormat="0" w:count="380">
+  <w:latentStyles w:defLockedState="0" w:defUIPriority="99" w:defSemiHidden="0" w:defUnhideWhenUsed="0" w:defQFormat="0" w:count="371">
     <w:lsdException w:name="Normal" w:uiPriority="0" w:qFormat="1"/>
     <w:lsdException w:name="heading 1" w:uiPriority="9" w:qFormat="1"/>
     <w:lsdException w:name="heading 2" w:semiHidden="1" w:uiPriority="9" w:unhideWhenUsed="1" w:qFormat="1"/>
@@ -16606,15 +16633,15 @@
     <w:lsdException w:name="List Table 6 Colorful Accent 6" w:uiPriority="51"/>
     <w:lsdException w:name="List Table 7 Colorful Accent 6" w:uiPriority="52"/>
   </w:latentStyles>
-  <w:style w:type="paragraph" w:default="1" w:styleId="Normal">
+  <w:style w:type="paragraph" w:default="1" w:styleId="Standard">
     <w:name w:val="Normal"/>
     <w:qFormat/>
   </w:style>
-  <w:style w:type="paragraph" w:styleId="Heading1">
+  <w:style w:type="paragraph" w:styleId="berschrift1">
     <w:name w:val="heading 1"/>
-    <w:basedOn w:val="Normal"/>
-    <w:next w:val="Normal"/>
-    <w:link w:val="Heading1Char"/>
+    <w:basedOn w:val="Standard"/>
+    <w:next w:val="Standard"/>
+    <w:link w:val="berschrift1Zchn"/>
     <w:uiPriority w:val="9"/>
     <w:qFormat/>
     <w:rsid w:val="008D6EB8"/>
@@ -16631,13 +16658,13 @@
       <w:szCs w:val="32"/>
     </w:rPr>
   </w:style>
-  <w:style w:type="character" w:default="1" w:styleId="DefaultParagraphFont">
+  <w:style w:type="character" w:default="1" w:styleId="Absatz-Standardschriftart">
     <w:name w:val="Default Paragraph Font"/>
     <w:uiPriority w:val="1"/>
     <w:semiHidden/>
     <w:unhideWhenUsed/>
   </w:style>
-  <w:style w:type="table" w:default="1" w:styleId="TableNormal">
+  <w:style w:type="table" w:default="1" w:styleId="NormaleTabelle">
     <w:name w:val="Normal Table"/>
     <w:uiPriority w:val="99"/>
     <w:semiHidden/>
@@ -16652,16 +16679,16 @@
       </w:tblCellMar>
     </w:tblPr>
   </w:style>
-  <w:style w:type="numbering" w:default="1" w:styleId="NoList">
+  <w:style w:type="numbering" w:default="1" w:styleId="KeineListe">
     <w:name w:val="No List"/>
     <w:uiPriority w:val="99"/>
     <w:semiHidden/>
     <w:unhideWhenUsed/>
   </w:style>
-  <w:style w:type="character" w:customStyle="1" w:styleId="Heading1Char">
-    <w:name w:val="Heading 1 Char"/>
-    <w:basedOn w:val="DefaultParagraphFont"/>
-    <w:link w:val="Heading1"/>
+  <w:style w:type="character" w:customStyle="1" w:styleId="berschrift1Zchn">
+    <w:name w:val="Überschrift 1 Zchn"/>
+    <w:basedOn w:val="Absatz-Standardschriftart"/>
+    <w:link w:val="berschrift1"/>
     <w:uiPriority w:val="9"/>
     <w:rsid w:val="008D6EB8"/>
     <w:rPr>
@@ -16673,7 +16700,7 @@
   </w:style>
   <w:style w:type="character" w:styleId="Hyperlink">
     <w:name w:val="Hyperlink"/>
-    <w:basedOn w:val="DefaultParagraphFont"/>
+    <w:basedOn w:val="Absatz-Standardschriftart"/>
     <w:uiPriority w:val="99"/>
     <w:semiHidden/>
     <w:unhideWhenUsed/>
@@ -16685,7 +16712,7 @@
   </w:style>
   <w:style w:type="paragraph" w:customStyle="1" w:styleId="Style1">
     <w:name w:val="Style1"/>
-    <w:basedOn w:val="Normal"/>
+    <w:basedOn w:val="Standard"/>
     <w:qFormat/>
     <w:rsid w:val="008D6EB8"/>
     <w:rPr>
@@ -16694,7 +16721,7 @@
   </w:style>
   <w:style w:type="paragraph" w:customStyle="1" w:styleId="Style2">
     <w:name w:val="Style2"/>
-    <w:basedOn w:val="Normal"/>
+    <w:basedOn w:val="Standard"/>
     <w:autoRedefine/>
     <w:qFormat/>
     <w:rsid w:val="00E47A88"/>
@@ -16707,7 +16734,7 @@
   </w:style>
   <w:style w:type="paragraph" w:customStyle="1" w:styleId="Style3">
     <w:name w:val="Style3"/>
-    <w:basedOn w:val="Normal"/>
+    <w:basedOn w:val="Standard"/>
     <w:autoRedefine/>
     <w:qFormat/>
     <w:rsid w:val="00DC0643"/>
@@ -16723,9 +16750,9 @@
       <w:lang w:val="en-GB"/>
     </w:rPr>
   </w:style>
-  <w:style w:type="paragraph" w:styleId="ListParagraph">
+  <w:style w:type="paragraph" w:styleId="Listenabsatz">
     <w:name w:val="List Paragraph"/>
-    <w:basedOn w:val="Normal"/>
+    <w:basedOn w:val="Standard"/>
     <w:uiPriority w:val="34"/>
     <w:qFormat/>
     <w:rsid w:val="008D6EB8"/>
@@ -16734,10 +16761,10 @@
       <w:contextualSpacing/>
     </w:pPr>
   </w:style>
-  <w:style w:type="paragraph" w:styleId="TOC1">
+  <w:style w:type="paragraph" w:styleId="Verzeichnis1">
     <w:name w:val="toc 1"/>
-    <w:basedOn w:val="Normal"/>
-    <w:next w:val="Normal"/>
+    <w:basedOn w:val="Standard"/>
+    <w:next w:val="Standard"/>
     <w:autoRedefine/>
     <w:uiPriority w:val="39"/>
     <w:unhideWhenUsed/>
@@ -16753,10 +16780,10 @@
       <w:szCs w:val="22"/>
     </w:rPr>
   </w:style>
-  <w:style w:type="paragraph" w:styleId="TOC2">
+  <w:style w:type="paragraph" w:styleId="Verzeichnis2">
     <w:name w:val="toc 2"/>
-    <w:basedOn w:val="Normal"/>
-    <w:next w:val="Normal"/>
+    <w:basedOn w:val="Standard"/>
+    <w:next w:val="Standard"/>
     <w:autoRedefine/>
     <w:uiPriority w:val="39"/>
     <w:unhideWhenUsed/>
@@ -16774,10 +16801,10 @@
       <w:szCs w:val="22"/>
     </w:rPr>
   </w:style>
-  <w:style w:type="paragraph" w:styleId="TOC3">
+  <w:style w:type="paragraph" w:styleId="Verzeichnis3">
     <w:name w:val="toc 3"/>
-    <w:basedOn w:val="Normal"/>
-    <w:next w:val="Normal"/>
+    <w:basedOn w:val="Standard"/>
+    <w:next w:val="Standard"/>
     <w:autoRedefine/>
     <w:uiPriority w:val="39"/>
     <w:unhideWhenUsed/>
@@ -16795,10 +16822,10 @@
       <w:szCs w:val="22"/>
     </w:rPr>
   </w:style>
-  <w:style w:type="paragraph" w:styleId="TOC4">
+  <w:style w:type="paragraph" w:styleId="Verzeichnis4">
     <w:name w:val="toc 4"/>
-    <w:basedOn w:val="Normal"/>
-    <w:next w:val="Normal"/>
+    <w:basedOn w:val="Standard"/>
+    <w:next w:val="Standard"/>
     <w:autoRedefine/>
     <w:uiPriority w:val="39"/>
     <w:unhideWhenUsed/>
@@ -16811,10 +16838,10 @@
       <w:szCs w:val="18"/>
     </w:rPr>
   </w:style>
-  <w:style w:type="paragraph" w:styleId="TOC5">
+  <w:style w:type="paragraph" w:styleId="Verzeichnis5">
     <w:name w:val="toc 5"/>
-    <w:basedOn w:val="Normal"/>
-    <w:next w:val="Normal"/>
+    <w:basedOn w:val="Standard"/>
+    <w:next w:val="Standard"/>
     <w:autoRedefine/>
     <w:uiPriority w:val="39"/>
     <w:unhideWhenUsed/>
@@ -16827,10 +16854,10 @@
       <w:szCs w:val="18"/>
     </w:rPr>
   </w:style>
-  <w:style w:type="paragraph" w:styleId="TOC6">
+  <w:style w:type="paragraph" w:styleId="Verzeichnis6">
     <w:name w:val="toc 6"/>
-    <w:basedOn w:val="Normal"/>
-    <w:next w:val="Normal"/>
+    <w:basedOn w:val="Standard"/>
+    <w:next w:val="Standard"/>
     <w:autoRedefine/>
     <w:uiPriority w:val="39"/>
     <w:unhideWhenUsed/>
@@ -16843,10 +16870,10 @@
       <w:szCs w:val="18"/>
     </w:rPr>
   </w:style>
-  <w:style w:type="paragraph" w:styleId="TOC7">
+  <w:style w:type="paragraph" w:styleId="Verzeichnis7">
     <w:name w:val="toc 7"/>
-    <w:basedOn w:val="Normal"/>
-    <w:next w:val="Normal"/>
+    <w:basedOn w:val="Standard"/>
+    <w:next w:val="Standard"/>
     <w:autoRedefine/>
     <w:uiPriority w:val="39"/>
     <w:unhideWhenUsed/>
@@ -16859,10 +16886,10 @@
       <w:szCs w:val="18"/>
     </w:rPr>
   </w:style>
-  <w:style w:type="paragraph" w:styleId="TOC8">
+  <w:style w:type="paragraph" w:styleId="Verzeichnis8">
     <w:name w:val="toc 8"/>
-    <w:basedOn w:val="Normal"/>
-    <w:next w:val="Normal"/>
+    <w:basedOn w:val="Standard"/>
+    <w:next w:val="Standard"/>
     <w:autoRedefine/>
     <w:uiPriority w:val="39"/>
     <w:unhideWhenUsed/>
@@ -16875,10 +16902,10 @@
       <w:szCs w:val="18"/>
     </w:rPr>
   </w:style>
-  <w:style w:type="paragraph" w:styleId="TOC9">
+  <w:style w:type="paragraph" w:styleId="Verzeichnis9">
     <w:name w:val="toc 9"/>
-    <w:basedOn w:val="Normal"/>
-    <w:next w:val="Normal"/>
+    <w:basedOn w:val="Standard"/>
+    <w:next w:val="Standard"/>
     <w:autoRedefine/>
     <w:uiPriority w:val="39"/>
     <w:unhideWhenUsed/>
@@ -16891,10 +16918,10 @@
       <w:szCs w:val="18"/>
     </w:rPr>
   </w:style>
-  <w:style w:type="paragraph" w:styleId="Footer">
+  <w:style w:type="paragraph" w:styleId="Fuzeile">
     <w:name w:val="footer"/>
-    <w:basedOn w:val="Normal"/>
-    <w:link w:val="FooterChar"/>
+    <w:basedOn w:val="Standard"/>
+    <w:link w:val="FuzeileZchn"/>
     <w:uiPriority w:val="99"/>
     <w:unhideWhenUsed/>
     <w:rsid w:val="008D7A24"/>
@@ -16905,16 +16932,16 @@
       </w:tabs>
     </w:pPr>
   </w:style>
-  <w:style w:type="character" w:customStyle="1" w:styleId="FooterChar">
-    <w:name w:val="Footer Char"/>
-    <w:basedOn w:val="DefaultParagraphFont"/>
-    <w:link w:val="Footer"/>
+  <w:style w:type="character" w:customStyle="1" w:styleId="FuzeileZchn">
+    <w:name w:val="Fußzeile Zchn"/>
+    <w:basedOn w:val="Absatz-Standardschriftart"/>
+    <w:link w:val="Fuzeile"/>
     <w:uiPriority w:val="99"/>
     <w:rsid w:val="008D7A24"/>
   </w:style>
-  <w:style w:type="character" w:styleId="PageNumber">
+  <w:style w:type="character" w:styleId="Seitenzahl">
     <w:name w:val="page number"/>
-    <w:basedOn w:val="DefaultParagraphFont"/>
+    <w:basedOn w:val="Absatz-Standardschriftart"/>
     <w:uiPriority w:val="99"/>
     <w:semiHidden/>
     <w:unhideWhenUsed/>

</xml_diff>